<commit_message>
Ensimmäinen objekti ja sen collision
piikit tehty
</commit_message>
<xml_diff>
--- a/DOKUMENTAATIO-mrglass2.docx
+++ b/DOKUMENTAATIO-mrglass2.docx
@@ -2275,10 +2275,11 @@
         <w:t>, Collision 4h</w:t>
       </w:r>
       <w:r>
-        <w:t>, Tilemap 3h, Pelaaja luokka 1h, Dokumentaatio 1h.</w:t>
-      </w:r>
-      <w:bookmarkStart w:id="16" w:name="_GoBack"/>
-      <w:bookmarkEnd w:id="16"/>
+        <w:t>, Tilemap 3h, Pela</w:t>
+      </w:r>
+      <w:r>
+        <w:t>aja luokka 1h, Dokumentaatio 1h</w:t>
+      </w:r>
     </w:p>
     <w:p>
       <w:pPr>
@@ -2288,454 +2289,59 @@
         <w:t>Miika: Ideankehittäminen 2h</w:t>
       </w:r>
       <w:r>
-        <w:t>, Pelaaja luokan  liikkuminen kellon mukaan 1h.</w:t>
+        <w:t>, Pelaaja luokan  l</w:t>
+      </w:r>
+      <w:r>
+        <w:t>iikkuminen kellon mukaan 1h, 1h pixel art</w:t>
       </w:r>
     </w:p>
     <w:p>
       <w:pPr>
         <w:pStyle w:val="BodyText"/>
-      </w:pPr>
+        <w:rPr>
+          <w:b/>
+        </w:rPr>
+      </w:pPr>
+      <w:r>
+        <w:rPr>
+          <w:b/>
+        </w:rPr>
+        <w:t>Viikko 49</w:t>
+      </w:r>
     </w:p>
     <w:p>
       <w:pPr>
         <w:pStyle w:val="BodyText"/>
-        <w:rPr>
-          <w:b/>
-        </w:rPr>
-      </w:pPr>
-      <w:r>
-        <w:rPr>
-          <w:b/>
-        </w:rPr>
-        <w:t>Viikko 49</w:t>
+      </w:pPr>
+      <w:r>
+        <w:t xml:space="preserve">Olli: Dokumentaatio 1h, </w:t>
+      </w:r>
+      <w:r>
+        <w:t>Bugien korjausta</w:t>
+      </w:r>
+      <w:r>
+        <w:t xml:space="preserve"> 2h</w:t>
+      </w:r>
+      <w:r>
+        <w:t>, Objek</w:t>
+      </w:r>
+      <w:r>
+        <w:t>tit 2h</w:t>
       </w:r>
     </w:p>
     <w:p>
       <w:pPr>
         <w:pStyle w:val="BodyText"/>
       </w:pPr>
+      <w:r>
+        <w:lastRenderedPageBreak/>
+        <w:t>Miika: Painovoima 1h, Hyppy 2h</w:t>
+      </w:r>
     </w:p>
     <w:p>
       <w:pPr>
         <w:pStyle w:val="BodyText"/>
       </w:pPr>
-    </w:p>
-    <w:p>
-      <w:pPr>
-        <w:pStyle w:val="BodyText"/>
-        <w:rPr>
-          <w:b/>
-        </w:rPr>
-      </w:pPr>
-      <w:r>
-        <w:rPr>
-          <w:b/>
-        </w:rPr>
-        <w:t>Viikko 7</w:t>
-      </w:r>
-    </w:p>
-    <w:p>
-      <w:pPr>
-        <w:pStyle w:val="BodyText"/>
-      </w:pPr>
-    </w:p>
-    <w:p>
-      <w:pPr>
-        <w:pStyle w:val="BodyText"/>
-        <w:rPr>
-          <w:b/>
-        </w:rPr>
-      </w:pPr>
-      <w:r>
-        <w:rPr>
-          <w:b/>
-        </w:rPr>
-        <w:t>Viikko 8</w:t>
-      </w:r>
-    </w:p>
-    <w:p>
-      <w:pPr>
-        <w:pStyle w:val="BodyText"/>
-      </w:pPr>
-    </w:p>
-    <w:p>
-      <w:pPr>
-        <w:pStyle w:val="BodyText"/>
-        <w:rPr>
-          <w:b/>
-        </w:rPr>
-      </w:pPr>
-      <w:r>
-        <w:rPr>
-          <w:b/>
-        </w:rPr>
-        <w:t>Viikko 9</w:t>
-      </w:r>
-    </w:p>
-    <w:p>
-      <w:pPr>
-        <w:pStyle w:val="BodyText"/>
-      </w:pPr>
-      <w:r>
-        <w:t>Ajastimen vaihto tickseihin pitkän mietinnän jälkeen, luokkakaavion viimeistelyä, lisää objektien piirtämistä, hyppääminen, painovoima, sekä alustavan suunnitelman palautus.</w:t>
-      </w:r>
-    </w:p>
-    <w:p>
-      <w:pPr>
-        <w:pStyle w:val="BodyText"/>
-      </w:pPr>
-      <w:r>
-        <w:t>Olli: Ohjelmointia 10h, Suunnitelman viimeistely ja palautus 1,5h, pixel art 3h</w:t>
-      </w:r>
-    </w:p>
-    <w:p>
-      <w:pPr>
-        <w:pStyle w:val="BodyText"/>
-      </w:pPr>
-      <w:r>
-        <w:t>Miika: 2h pixel art, Suunnitelman viimeistely ja palautus 1,5h</w:t>
-      </w:r>
-      <w:r>
-        <w:t>, ohjelmointia 5h</w:t>
-      </w:r>
-    </w:p>
-    <w:p>
-      <w:pPr>
-        <w:pStyle w:val="BodyText"/>
-      </w:pPr>
-    </w:p>
-    <w:p>
-      <w:pPr>
-        <w:pStyle w:val="BodyText"/>
-        <w:rPr>
-          <w:b/>
-        </w:rPr>
-      </w:pPr>
-      <w:r>
-        <w:rPr>
-          <w:b/>
-        </w:rPr>
-        <w:t>Viikot 10 - 11</w:t>
-      </w:r>
-    </w:p>
-    <w:p>
-      <w:pPr>
-        <w:pStyle w:val="BodyText"/>
-      </w:pPr>
-      <w:r>
-        <w:t>Päävalikon alavalikot ja näiden toiminnallisuus</w:t>
-      </w:r>
-      <w:r>
-        <w:t>.</w:t>
-      </w:r>
-    </w:p>
-    <w:p>
-      <w:pPr>
-        <w:pStyle w:val="BodyText"/>
-      </w:pPr>
-      <w:r>
-        <w:t>Miika: 6h ohjelmointia, 4h pixel art</w:t>
-      </w:r>
-    </w:p>
-    <w:p>
-      <w:pPr>
-        <w:pStyle w:val="BodyText"/>
-      </w:pPr>
-    </w:p>
-    <w:p>
-      <w:pPr>
-        <w:pStyle w:val="BodyText"/>
-        <w:rPr>
-          <w:b/>
-        </w:rPr>
-      </w:pPr>
-      <w:r>
-        <w:rPr>
-          <w:b/>
-        </w:rPr>
-        <w:t>Viikko 12</w:t>
-      </w:r>
-    </w:p>
-    <w:p>
-      <w:pPr>
-        <w:pStyle w:val="BodyText"/>
-      </w:pPr>
-      <w:r>
-        <w:t>Ensimmäisen kentän luominen, collisionin bugin debuggaus ja korjaaminen.</w:t>
-      </w:r>
-    </w:p>
-    <w:p>
-      <w:pPr>
-        <w:pStyle w:val="BodyText"/>
-      </w:pPr>
-      <w:r>
-        <w:t>Olli: 9h ohjelmointia</w:t>
-      </w:r>
-    </w:p>
-    <w:p>
-      <w:pPr>
-        <w:pStyle w:val="BodyText"/>
-      </w:pPr>
-    </w:p>
-    <w:p>
-      <w:pPr>
-        <w:pStyle w:val="BodyText"/>
-        <w:rPr>
-          <w:b/>
-        </w:rPr>
-      </w:pPr>
-      <w:r>
-        <w:rPr>
-          <w:b/>
-        </w:rPr>
-        <w:t>Viikko 13</w:t>
-      </w:r>
-    </w:p>
-    <w:p>
-      <w:pPr>
-        <w:pStyle w:val="BodyText"/>
-      </w:pPr>
-      <w:r>
-        <w:lastRenderedPageBreak/>
-        <w:t>Objektien luomista, sirkkeli, piikit jne. ja niiden collision. Menun valitsin ja sen animaatio.</w:t>
-      </w:r>
-    </w:p>
-    <w:p>
-      <w:pPr>
-        <w:pStyle w:val="BodyText"/>
-      </w:pPr>
-      <w:r>
-        <w:t>Olli: 6h ohjelmointia</w:t>
-      </w:r>
-    </w:p>
-    <w:p>
-      <w:pPr>
-        <w:pStyle w:val="BodyText"/>
-      </w:pPr>
-      <w:r>
-        <w:t>Miika: 4h ohjelmointia</w:t>
-      </w:r>
-    </w:p>
-    <w:p>
-      <w:pPr>
-        <w:pStyle w:val="BodyText"/>
-      </w:pPr>
-    </w:p>
-    <w:p>
-      <w:pPr>
-        <w:pStyle w:val="BodyText"/>
-        <w:rPr>
-          <w:b/>
-        </w:rPr>
-      </w:pPr>
-      <w:r>
-        <w:rPr>
-          <w:b/>
-        </w:rPr>
-        <w:t>Viikko 14</w:t>
-      </w:r>
-    </w:p>
-    <w:p>
-      <w:pPr>
-        <w:pStyle w:val="BodyText"/>
-      </w:pPr>
-      <w:r>
-        <w:t>Uusia objekteja, näiden toiminnallisuus</w:t>
-      </w:r>
-      <w:r>
-        <w:t xml:space="preserve"> ja </w:t>
-      </w:r>
-      <w:r>
-        <w:t>pidemmät testausajat</w:t>
-      </w:r>
-      <w:r>
-        <w:t>.</w:t>
-      </w:r>
-    </w:p>
-    <w:p>
-      <w:pPr>
-        <w:pStyle w:val="BodyText"/>
-      </w:pPr>
-      <w:r>
-        <w:t>Olli: 7h ohjelmointia</w:t>
-      </w:r>
-    </w:p>
-    <w:p>
-      <w:pPr>
-        <w:pStyle w:val="BodyText"/>
-      </w:pPr>
-      <w:r>
-        <w:t>Miika: 6h ohjelmointia</w:t>
-      </w:r>
-    </w:p>
-    <w:p>
-      <w:pPr>
-        <w:pStyle w:val="BodyText"/>
-      </w:pPr>
-    </w:p>
-    <w:p>
-      <w:pPr>
-        <w:pStyle w:val="BodyText"/>
-        <w:rPr>
-          <w:b/>
-        </w:rPr>
-      </w:pPr>
-      <w:r>
-        <w:rPr>
-          <w:b/>
-        </w:rPr>
-        <w:t>Viikko 15</w:t>
-      </w:r>
-    </w:p>
-    <w:p>
-      <w:pPr>
-        <w:pStyle w:val="BodyText"/>
-      </w:pPr>
-      <w:r>
-        <w:t>Peli- ja päävalikkotaustan</w:t>
-      </w:r>
-      <w:r>
-        <w:t xml:space="preserve"> tekoa ja muiden kuvien piirtämistä, collisionin tarkentamista.</w:t>
-      </w:r>
-    </w:p>
-    <w:p>
-      <w:pPr>
-        <w:pStyle w:val="BodyText"/>
-      </w:pPr>
-      <w:r>
-        <w:t>Olli: 6h ohjelmointia, 2h pixel art</w:t>
-      </w:r>
-    </w:p>
-    <w:p>
-      <w:pPr>
-        <w:pStyle w:val="BodyText"/>
-      </w:pPr>
-      <w:r>
-        <w:t>Miika 3h ohjelmointia, 2h pixel art, 2 graafinen suunnittelu</w:t>
-      </w:r>
-    </w:p>
-    <w:p>
-      <w:pPr>
-        <w:pStyle w:val="BodyText"/>
-      </w:pPr>
-    </w:p>
-    <w:p>
-      <w:pPr>
-        <w:pStyle w:val="BodyText"/>
-        <w:rPr>
-          <w:b/>
-        </w:rPr>
-      </w:pPr>
-      <w:r>
-        <w:rPr>
-          <w:b/>
-        </w:rPr>
-        <w:t>Viikko 16</w:t>
-      </w:r>
-    </w:p>
-    <w:p>
-      <w:pPr>
-        <w:pStyle w:val="BodyText"/>
-      </w:pPr>
-      <w:r>
-        <w:t>Maapalikoille muotojen haku, mediatracker, animointia, shattered valikko, mitä tapahtuu hajotessa, pistelaskuri, uuden UML- kaavion teko, kanuunan ja kanuunan kuulan tekeminen ja piirtäminen.</w:t>
-      </w:r>
-    </w:p>
-    <w:p>
-      <w:pPr>
-        <w:pStyle w:val="BodyText"/>
-      </w:pPr>
-      <w:r>
-        <w:t>Olli: ohjelmointia 7h, 1h pixel art</w:t>
-      </w:r>
-    </w:p>
-    <w:p>
-      <w:pPr>
-        <w:pStyle w:val="BodyText"/>
-      </w:pPr>
-      <w:r>
-        <w:t>Miika: ohjelmointia 9h, pixel art 2h</w:t>
-      </w:r>
-    </w:p>
-    <w:p>
-      <w:pPr>
-        <w:pStyle w:val="BodyText"/>
-      </w:pPr>
-    </w:p>
-    <w:p>
-      <w:pPr>
-        <w:pStyle w:val="BodyText"/>
-        <w:rPr>
-          <w:b/>
-        </w:rPr>
-      </w:pPr>
-      <w:r>
-        <w:rPr>
-          <w:b/>
-        </w:rPr>
-        <w:lastRenderedPageBreak/>
-        <w:t>Viikko 17</w:t>
-      </w:r>
-    </w:p>
-    <w:p>
-      <w:pPr>
-        <w:pStyle w:val="BodyText"/>
-      </w:pPr>
-      <w:r>
-        <w:t xml:space="preserve">Pistelaskurin kirjoitus tiedostoon ja luku </w:t>
-      </w:r>
-      <w:r>
-        <w:t>uuden kentän alkaessa, hajoamis</w:t>
-      </w:r>
-      <w:r>
-        <w:t>animaatio</w:t>
-      </w:r>
-      <w:r>
-        <w:t xml:space="preserve"> + interaktivointi</w:t>
-      </w:r>
-      <w:r>
-        <w:t>, kolme tasoa lis</w:t>
-      </w:r>
-      <w:r>
-        <w:t>ää, cannonball ja cannon</w:t>
-      </w:r>
-      <w:r>
-        <w:t xml:space="preserve"> </w:t>
-      </w:r>
-      <w:r>
-        <w:t>korjausta</w:t>
-      </w:r>
-      <w:r>
-        <w:t>, liekkiobjectin teko ja collision, virheiden etsintää</w:t>
-      </w:r>
-      <w:r>
-        <w:t xml:space="preserve"> ja korjausta. Esimerkiksi</w:t>
-      </w:r>
-      <w:r>
-        <w:t xml:space="preserve"> hypystä ja blockista löytyneiden bugien korjaus, highscore</w:t>
-      </w:r>
-      <w:r>
-        <w:t>-</w:t>
-      </w:r>
-      <w:r>
-        <w:t>valikko.</w:t>
-      </w:r>
-    </w:p>
-    <w:p>
-      <w:pPr>
-        <w:pStyle w:val="BodyText"/>
-      </w:pPr>
-      <w:r>
-        <w:t>Miika: ohjelmointia 15h, dokumentaatiota 2h, pixel art 2h</w:t>
-      </w:r>
-    </w:p>
-    <w:p>
-      <w:pPr>
-        <w:pStyle w:val="BodyText"/>
-      </w:pPr>
-      <w:r>
-        <w:t>Olli: Dokumentaatiota 8h, ohjelmointia 3h</w:t>
-      </w:r>
     </w:p>
     <w:p>
       <w:pPr>
@@ -2904,11 +2510,7 @@
         <w:t>teimme</w:t>
       </w:r>
       <w:r>
-        <w:t xml:space="preserve"> projektia suhteellisen </w:t>
-      </w:r>
-      <w:r>
-        <w:lastRenderedPageBreak/>
-        <w:t>tasaisesti. Alussa päivityk</w:t>
+        <w:t xml:space="preserve"> projektia suhteellisen tasaisesti. Alussa päivityk</w:t>
       </w:r>
       <w:r>
         <w:t>set olivat huomattavasti suurikokoisempia</w:t>
@@ -2926,13 +2528,14 @@
         <w:spacing w:after="60"/>
         <w:ind w:left="432" w:hanging="432"/>
       </w:pPr>
-      <w:bookmarkStart w:id="17" w:name="_Toc417818370"/>
-      <w:bookmarkStart w:id="18" w:name="_Toc436244409"/>
-      <w:r>
+      <w:bookmarkStart w:id="16" w:name="_Toc417818370"/>
+      <w:bookmarkStart w:id="17" w:name="_Toc436244409"/>
+      <w:r>
+        <w:lastRenderedPageBreak/>
         <w:t>Alkuperäisen- ja toteutuneen vertailua</w:t>
       </w:r>
+      <w:bookmarkEnd w:id="16"/>
       <w:bookmarkEnd w:id="17"/>
-      <w:bookmarkEnd w:id="18"/>
     </w:p>
     <w:p>
       <w:pPr>
@@ -2940,13 +2543,13 @@
         <w:keepLines w:val="0"/>
         <w:spacing w:after="60"/>
       </w:pPr>
-      <w:bookmarkStart w:id="19" w:name="_Toc417818371"/>
-      <w:bookmarkStart w:id="20" w:name="_Toc436244410"/>
+      <w:bookmarkStart w:id="18" w:name="_Toc417818371"/>
+      <w:bookmarkStart w:id="19" w:name="_Toc436244410"/>
       <w:r>
         <w:t>Alkuperäinen- ja toteutunut UML- kaavio</w:t>
       </w:r>
+      <w:bookmarkEnd w:id="18"/>
       <w:bookmarkEnd w:id="19"/>
-      <w:bookmarkEnd w:id="20"/>
     </w:p>
     <w:p>
       <w:pPr>
@@ -3068,7 +2671,6 @@
         <w:pStyle w:val="BodyText"/>
       </w:pPr>
       <w:r>
-        <w:lastRenderedPageBreak/>
         <w:t>Kuvan 1 a</w:t>
       </w:r>
       <w:r>
@@ -3087,6 +2689,7 @@
           <w:noProof/>
           <w:lang w:eastAsia="fi-FI"/>
         </w:rPr>
+        <w:lastRenderedPageBreak/>
         <w:drawing>
           <wp:inline distT="0" distB="0" distL="0" distR="0" wp14:anchorId="7501F32C" wp14:editId="66DACB2E">
             <wp:extent cx="5286375" cy="3609975"/>
@@ -3175,13 +2778,13 @@
         <w:keepLines w:val="0"/>
         <w:spacing w:after="60"/>
       </w:pPr>
-      <w:bookmarkStart w:id="21" w:name="_Toc417818372"/>
-      <w:bookmarkStart w:id="22" w:name="_Toc436244411"/>
+      <w:bookmarkStart w:id="20" w:name="_Toc417818372"/>
+      <w:bookmarkStart w:id="21" w:name="_Toc436244411"/>
       <w:r>
         <w:t>Alkuperäinen kenttä ja toteutuneet kentät</w:t>
       </w:r>
+      <w:bookmarkEnd w:id="20"/>
       <w:bookmarkEnd w:id="21"/>
-      <w:bookmarkEnd w:id="22"/>
       <w:r>
         <w:t xml:space="preserve"> </w:t>
       </w:r>
@@ -3644,13 +3247,13 @@
         <w:keepLines w:val="0"/>
         <w:spacing w:after="60"/>
       </w:pPr>
-      <w:bookmarkStart w:id="23" w:name="_Toc417818373"/>
-      <w:bookmarkStart w:id="24" w:name="_Toc436244412"/>
+      <w:bookmarkStart w:id="22" w:name="_Toc417818373"/>
+      <w:bookmarkStart w:id="23" w:name="_Toc436244412"/>
       <w:r>
         <w:t>Suunniteltu ja toteutunut valikko</w:t>
       </w:r>
+      <w:bookmarkEnd w:id="22"/>
       <w:bookmarkEnd w:id="23"/>
-      <w:bookmarkEnd w:id="24"/>
     </w:p>
     <w:p>
       <w:r>
@@ -3975,13 +3578,13 @@
         <w:spacing w:after="60"/>
         <w:ind w:left="432" w:hanging="432"/>
       </w:pPr>
-      <w:bookmarkStart w:id="25" w:name="_Toc417818374"/>
-      <w:bookmarkStart w:id="26" w:name="_Toc436244413"/>
+      <w:bookmarkStart w:id="24" w:name="_Toc417818374"/>
+      <w:bookmarkStart w:id="25" w:name="_Toc436244413"/>
       <w:r>
         <w:t>Testaus, ongelmakohdat ja niiden ratkaisut</w:t>
       </w:r>
+      <w:bookmarkEnd w:id="24"/>
       <w:bookmarkEnd w:id="25"/>
-      <w:bookmarkEnd w:id="26"/>
     </w:p>
     <w:p>
       <w:pPr>
@@ -3991,17 +3594,23 @@
         <w:rPr>
           <w:rStyle w:val="BodyTextChar"/>
         </w:rPr>
-        <w:t xml:space="preserve">Vaikka testasimme peliä aina kun lisäsimme siihen jotain uutta, ei ongelmakohdilta vältytty. Varsinkin projektin loppuvaiheessa testasimme peliä jatkuvasti, jotta löytäisimme mahdolliset virheet pelattavuudesta. Testautimme peliä myös ystävillä, jotta saisimme pelattavuudesta mahdollisimman hyvän. Pieniä virheitä löytyi mutta korjasimme jokaisen minkä löysimme. Suurimmaksi ongelmakohdaksi muodostui ajastimen käyttö, mikä sai pelin hidastuessa välillä hahmon jumittumaan seinän </w:t>
+        <w:t>Vaikka testasimme peliä aina kun lisäsimme siihen jotain uutta, ei ongelmakohdilta vältytty. Varsinkin projektin loppuvaiheessa testasimme peliä jatkuvasti, jotta löytäisimme mahdolliset virheet pelattavuudesta. Testautimme peliä myös ystävillä, jotta saisimme pelattavuudesta mahdollisimman hyvän. Pieniä virheitä löytyi mutta kor</w:t>
       </w:r>
       <w:r>
         <w:rPr>
           <w:rStyle w:val="BodyTextChar"/>
         </w:rPr>
+        <w:t>jasimme jokaisen minkä löysimme</w:t>
+      </w:r>
+      <w:r>
+        <w:t xml:space="preserve">. Tästä huolimatta collissionissa oli vielä virhe, jota metsästettiin debuggerin kanssa. Virhe ei ollut sama vaan osoittautui, että </w:t>
+      </w:r>
+      <w:r>
         <w:lastRenderedPageBreak/>
-        <w:t>sisälle kokonaan. Tämä ratkaistiin vaihtamalla ajastin tickseihin, jolla asia korjaantui. Ticksit pitivät pelin pyörimisnopeuden jatkuvasti samana tietokoneen nopeuden</w:t>
-      </w:r>
-      <w:r>
-        <w:t xml:space="preserve"> kanssa hetkellisistä hidastumisista välittämättä. Tästä huolimatta collissionissa oli vielä virhe, jota metsästettiin debuggerin kanssa. Virhe ei ollut sama vaan osoittautui, että palikan sivuseinät olivat yhden pikselin liian korkealla, mikä sai hahmon välillä pysähtymään tasaisella. Pienempään ongelmakohtaan törmäsimme kun haimme ensimmäistä tasoa menu valikosta. Sillä halusimme luoda pelin samaan ikkunaan käytettävyyden vuoksi, emmekä uutta ikkunaa. </w:t>
+        <w:t xml:space="preserve">palikan sivuseinät olivat yhden pikselin liian korkealla, mikä sai hahmon välillä pysähtymään tasaisella. Pienempään ongelmakohtaan törmäsimme </w:t>
+      </w:r>
+      <w:r>
+        <w:t>hyppy osui collisioniin, sillä siirtymän aika satunnaisesti saattoi nousta puolet suurempaan kuin normaalisti..</w:t>
       </w:r>
     </w:p>
     <w:p>
@@ -4011,37 +3620,45 @@
         <w:spacing w:after="60"/>
         <w:ind w:left="432" w:hanging="432"/>
       </w:pPr>
-      <w:bookmarkStart w:id="27" w:name="_Toc417818375"/>
-      <w:bookmarkStart w:id="28" w:name="_Toc436244414"/>
+      <w:bookmarkStart w:id="26" w:name="_Toc417818375"/>
+      <w:bookmarkStart w:id="27" w:name="_Toc436244414"/>
       <w:r>
         <w:t>Itsearviointi projektista</w:t>
       </w:r>
+      <w:bookmarkEnd w:id="26"/>
       <w:bookmarkEnd w:id="27"/>
+    </w:p>
+    <w:p>
+      <w:pPr>
+        <w:pStyle w:val="BodyText"/>
+      </w:pPr>
+      <w:r>
+        <w:t>Mielestämme projekti on ollut hyvin opettavainen ja mielenkiintoinen kokonaisuus.  Tunnilla tehdyt asiat ovat olleet oikein hyviä ja hyödyllisiä esimerkkejä, on silti suuremman kokonaisuuden hallitseminen vaikeaa ilman aukotonta suunnitelmaa. Projektin edetessä olemme huomanneet UML-kaavion tärkeyden ja kuinka se helpottaa koodin kirjoittamista</w:t>
+      </w:r>
+      <w:r>
+        <w:t xml:space="preserve"> sekä projektin toiminnallisuuden ymmärtämistä</w:t>
+      </w:r>
+      <w:r>
+        <w:t>.</w:t>
+      </w:r>
+    </w:p>
+    <w:p>
+      <w:pPr>
+        <w:pStyle w:val="BodyText"/>
+      </w:pPr>
+      <w:r>
+        <w:t>Lopputuloksesta</w:t>
+      </w:r>
+      <w:r>
+        <w:t xml:space="preserve"> olemme</w:t>
+      </w:r>
+      <w:r>
+        <w:t xml:space="preserve"> tyytyväisiä</w:t>
+      </w:r>
+      <w:bookmarkStart w:id="28" w:name="_GoBack"/>
       <w:bookmarkEnd w:id="28"/>
-    </w:p>
-    <w:p>
-      <w:pPr>
-        <w:pStyle w:val="BodyText"/>
-      </w:pPr>
-      <w:r>
-        <w:t>Mielestämme projekti on ollut hyvin opettavainen ja mielenkiintoinen kokonaisuus.  Tunnilla tehdyt asiat ovat olleet oikein hyviä ja hyödyllisiä esimerkkejä, on silti suuremman kokonaisuuden hallitseminen vaikeaa ilman aukotonta suunnitelmaa. Projektin edetessä olemme huomanneet UML-kaavion tärkeyden ja kuinka se helpottaa koodin kirjoittamista</w:t>
-      </w:r>
-      <w:r>
-        <w:t xml:space="preserve"> sekä projektin toiminnallisuuden ymmärtämistä</w:t>
-      </w:r>
-      <w:r>
-        <w:t>.</w:t>
-      </w:r>
-    </w:p>
-    <w:p>
-      <w:pPr>
-        <w:pStyle w:val="BodyText"/>
-      </w:pPr>
-      <w:r>
-        <w:t>Lopputuloksesta</w:t>
-      </w:r>
-      <w:r>
-        <w:t xml:space="preserve"> olemme erittäin tyytyväisiä ja ylpeitä, sillä peli näyttää hyvältä ja toimii erinomaisesti. Tulevaisuudessa suunnittelimme tekevämme useamman kentän, jotta tästä paketista tulisi laajempi kokonaisuus. Mainittakoon</w:t>
+      <w:r>
+        <w:t>, sillä peli näyttää hyvältä ja toimii erinomaisesti. Tulevaisuudessa suunnittelimme tekevämme useamman kentän, jotta tästä paketista tulisi laajempi kokonaisuus. Mainittakoon</w:t>
       </w:r>
       <w:r>
         <w:t xml:space="preserve"> lopuksi</w:t>
@@ -4336,7 +3953,7 @@
           <w:rPr>
             <w:noProof/>
           </w:rPr>
-          <w:t>14</w:t>
+          <w:t>11</w:t>
         </w:r>
         <w:r>
           <w:rPr>
@@ -6668,7 +6285,7 @@
 </file>
 
 <file path=customXml/itemProps1.xml><?xml version="1.0" encoding="utf-8"?>
-<ds:datastoreItem xmlns:ds="http://schemas.openxmlformats.org/officeDocument/2006/customXml" ds:itemID="{DE10C82B-C4CD-4F71-ACBF-5CD51748FCEF}">
+<ds:datastoreItem xmlns:ds="http://schemas.openxmlformats.org/officeDocument/2006/customXml" ds:itemID="{5D24C904-4F22-48B8-AADF-C2B548DADC92}">
   <ds:schemaRefs>
     <ds:schemaRef ds:uri="http://schemas.openxmlformats.org/officeDocument/2006/bibliography"/>
   </ds:schemaRefs>

</xml_diff>

<commit_message>
Revert "Ensimmäinen objekti ja sen collision"
This reverts commit 12ef2f32b1af964a27d7287032b6d3a929bba228.
</commit_message>
<xml_diff>
--- a/DOKUMENTAATIO-mrglass2.docx
+++ b/DOKUMENTAATIO-mrglass2.docx
@@ -2275,11 +2275,10 @@
         <w:t>, Collision 4h</w:t>
       </w:r>
       <w:r>
-        <w:t>, Tilemap 3h, Pela</w:t>
-      </w:r>
-      <w:r>
-        <w:t>aja luokka 1h, Dokumentaatio 1h</w:t>
-      </w:r>
+        <w:t>, Tilemap 3h, Pelaaja luokka 1h, Dokumentaatio 1h.</w:t>
+      </w:r>
+      <w:bookmarkStart w:id="16" w:name="_GoBack"/>
+      <w:bookmarkEnd w:id="16"/>
     </w:p>
     <w:p>
       <w:pPr>
@@ -2289,11 +2288,13 @@
         <w:t>Miika: Ideankehittäminen 2h</w:t>
       </w:r>
       <w:r>
-        <w:t>, Pelaaja luokan  l</w:t>
-      </w:r>
-      <w:r>
-        <w:t>iikkuminen kellon mukaan 1h, 1h pixel art</w:t>
-      </w:r>
+        <w:t>, Pelaaja luokan  liikkuminen kellon mukaan 1h.</w:t>
+      </w:r>
+    </w:p>
+    <w:p>
+      <w:pPr>
+        <w:pStyle w:val="BodyText"/>
+      </w:pPr>
     </w:p>
     <w:p>
       <w:pPr>
@@ -2313,20 +2314,181 @@
       <w:pPr>
         <w:pStyle w:val="BodyText"/>
       </w:pPr>
-      <w:r>
-        <w:t xml:space="preserve">Olli: Dokumentaatio 1h, </w:t>
-      </w:r>
-      <w:r>
-        <w:t>Bugien korjausta</w:t>
-      </w:r>
-      <w:r>
-        <w:t xml:space="preserve"> 2h</w:t>
-      </w:r>
-      <w:r>
-        <w:t>, Objek</w:t>
-      </w:r>
-      <w:r>
-        <w:t>tit 2h</w:t>
+    </w:p>
+    <w:p>
+      <w:pPr>
+        <w:pStyle w:val="BodyText"/>
+      </w:pPr>
+    </w:p>
+    <w:p>
+      <w:pPr>
+        <w:pStyle w:val="BodyText"/>
+        <w:rPr>
+          <w:b/>
+        </w:rPr>
+      </w:pPr>
+      <w:r>
+        <w:rPr>
+          <w:b/>
+        </w:rPr>
+        <w:t>Viikko 7</w:t>
+      </w:r>
+    </w:p>
+    <w:p>
+      <w:pPr>
+        <w:pStyle w:val="BodyText"/>
+      </w:pPr>
+    </w:p>
+    <w:p>
+      <w:pPr>
+        <w:pStyle w:val="BodyText"/>
+        <w:rPr>
+          <w:b/>
+        </w:rPr>
+      </w:pPr>
+      <w:r>
+        <w:rPr>
+          <w:b/>
+        </w:rPr>
+        <w:t>Viikko 8</w:t>
+      </w:r>
+    </w:p>
+    <w:p>
+      <w:pPr>
+        <w:pStyle w:val="BodyText"/>
+      </w:pPr>
+    </w:p>
+    <w:p>
+      <w:pPr>
+        <w:pStyle w:val="BodyText"/>
+        <w:rPr>
+          <w:b/>
+        </w:rPr>
+      </w:pPr>
+      <w:r>
+        <w:rPr>
+          <w:b/>
+        </w:rPr>
+        <w:t>Viikko 9</w:t>
+      </w:r>
+    </w:p>
+    <w:p>
+      <w:pPr>
+        <w:pStyle w:val="BodyText"/>
+      </w:pPr>
+      <w:r>
+        <w:t>Ajastimen vaihto tickseihin pitkän mietinnän jälkeen, luokkakaavion viimeistelyä, lisää objektien piirtämistä, hyppääminen, painovoima, sekä alustavan suunnitelman palautus.</w:t>
+      </w:r>
+    </w:p>
+    <w:p>
+      <w:pPr>
+        <w:pStyle w:val="BodyText"/>
+      </w:pPr>
+      <w:r>
+        <w:t>Olli: Ohjelmointia 10h, Suunnitelman viimeistely ja palautus 1,5h, pixel art 3h</w:t>
+      </w:r>
+    </w:p>
+    <w:p>
+      <w:pPr>
+        <w:pStyle w:val="BodyText"/>
+      </w:pPr>
+      <w:r>
+        <w:t>Miika: 2h pixel art, Suunnitelman viimeistely ja palautus 1,5h</w:t>
+      </w:r>
+      <w:r>
+        <w:t>, ohjelmointia 5h</w:t>
+      </w:r>
+    </w:p>
+    <w:p>
+      <w:pPr>
+        <w:pStyle w:val="BodyText"/>
+      </w:pPr>
+    </w:p>
+    <w:p>
+      <w:pPr>
+        <w:pStyle w:val="BodyText"/>
+        <w:rPr>
+          <w:b/>
+        </w:rPr>
+      </w:pPr>
+      <w:r>
+        <w:rPr>
+          <w:b/>
+        </w:rPr>
+        <w:t>Viikot 10 - 11</w:t>
+      </w:r>
+    </w:p>
+    <w:p>
+      <w:pPr>
+        <w:pStyle w:val="BodyText"/>
+      </w:pPr>
+      <w:r>
+        <w:t>Päävalikon alavalikot ja näiden toiminnallisuus</w:t>
+      </w:r>
+      <w:r>
+        <w:t>.</w:t>
+      </w:r>
+    </w:p>
+    <w:p>
+      <w:pPr>
+        <w:pStyle w:val="BodyText"/>
+      </w:pPr>
+      <w:r>
+        <w:t>Miika: 6h ohjelmointia, 4h pixel art</w:t>
+      </w:r>
+    </w:p>
+    <w:p>
+      <w:pPr>
+        <w:pStyle w:val="BodyText"/>
+      </w:pPr>
+    </w:p>
+    <w:p>
+      <w:pPr>
+        <w:pStyle w:val="BodyText"/>
+        <w:rPr>
+          <w:b/>
+        </w:rPr>
+      </w:pPr>
+      <w:r>
+        <w:rPr>
+          <w:b/>
+        </w:rPr>
+        <w:t>Viikko 12</w:t>
+      </w:r>
+    </w:p>
+    <w:p>
+      <w:pPr>
+        <w:pStyle w:val="BodyText"/>
+      </w:pPr>
+      <w:r>
+        <w:t>Ensimmäisen kentän luominen, collisionin bugin debuggaus ja korjaaminen.</w:t>
+      </w:r>
+    </w:p>
+    <w:p>
+      <w:pPr>
+        <w:pStyle w:val="BodyText"/>
+      </w:pPr>
+      <w:r>
+        <w:t>Olli: 9h ohjelmointia</w:t>
+      </w:r>
+    </w:p>
+    <w:p>
+      <w:pPr>
+        <w:pStyle w:val="BodyText"/>
+      </w:pPr>
+    </w:p>
+    <w:p>
+      <w:pPr>
+        <w:pStyle w:val="BodyText"/>
+        <w:rPr>
+          <w:b/>
+        </w:rPr>
+      </w:pPr>
+      <w:r>
+        <w:rPr>
+          <w:b/>
+        </w:rPr>
+        <w:t>Viikko 13</w:t>
       </w:r>
     </w:p>
     <w:p>
@@ -2335,13 +2497,245 @@
       </w:pPr>
       <w:r>
         <w:lastRenderedPageBreak/>
-        <w:t>Miika: Painovoima 1h, Hyppy 2h</w:t>
-      </w:r>
-    </w:p>
-    <w:p>
-      <w:pPr>
-        <w:pStyle w:val="BodyText"/>
-      </w:pPr>
+        <w:t>Objektien luomista, sirkkeli, piikit jne. ja niiden collision. Menun valitsin ja sen animaatio.</w:t>
+      </w:r>
+    </w:p>
+    <w:p>
+      <w:pPr>
+        <w:pStyle w:val="BodyText"/>
+      </w:pPr>
+      <w:r>
+        <w:t>Olli: 6h ohjelmointia</w:t>
+      </w:r>
+    </w:p>
+    <w:p>
+      <w:pPr>
+        <w:pStyle w:val="BodyText"/>
+      </w:pPr>
+      <w:r>
+        <w:t>Miika: 4h ohjelmointia</w:t>
+      </w:r>
+    </w:p>
+    <w:p>
+      <w:pPr>
+        <w:pStyle w:val="BodyText"/>
+      </w:pPr>
+    </w:p>
+    <w:p>
+      <w:pPr>
+        <w:pStyle w:val="BodyText"/>
+        <w:rPr>
+          <w:b/>
+        </w:rPr>
+      </w:pPr>
+      <w:r>
+        <w:rPr>
+          <w:b/>
+        </w:rPr>
+        <w:t>Viikko 14</w:t>
+      </w:r>
+    </w:p>
+    <w:p>
+      <w:pPr>
+        <w:pStyle w:val="BodyText"/>
+      </w:pPr>
+      <w:r>
+        <w:t>Uusia objekteja, näiden toiminnallisuus</w:t>
+      </w:r>
+      <w:r>
+        <w:t xml:space="preserve"> ja </w:t>
+      </w:r>
+      <w:r>
+        <w:t>pidemmät testausajat</w:t>
+      </w:r>
+      <w:r>
+        <w:t>.</w:t>
+      </w:r>
+    </w:p>
+    <w:p>
+      <w:pPr>
+        <w:pStyle w:val="BodyText"/>
+      </w:pPr>
+      <w:r>
+        <w:t>Olli: 7h ohjelmointia</w:t>
+      </w:r>
+    </w:p>
+    <w:p>
+      <w:pPr>
+        <w:pStyle w:val="BodyText"/>
+      </w:pPr>
+      <w:r>
+        <w:t>Miika: 6h ohjelmointia</w:t>
+      </w:r>
+    </w:p>
+    <w:p>
+      <w:pPr>
+        <w:pStyle w:val="BodyText"/>
+      </w:pPr>
+    </w:p>
+    <w:p>
+      <w:pPr>
+        <w:pStyle w:val="BodyText"/>
+        <w:rPr>
+          <w:b/>
+        </w:rPr>
+      </w:pPr>
+      <w:r>
+        <w:rPr>
+          <w:b/>
+        </w:rPr>
+        <w:t>Viikko 15</w:t>
+      </w:r>
+    </w:p>
+    <w:p>
+      <w:pPr>
+        <w:pStyle w:val="BodyText"/>
+      </w:pPr>
+      <w:r>
+        <w:t>Peli- ja päävalikkotaustan</w:t>
+      </w:r>
+      <w:r>
+        <w:t xml:space="preserve"> tekoa ja muiden kuvien piirtämistä, collisionin tarkentamista.</w:t>
+      </w:r>
+    </w:p>
+    <w:p>
+      <w:pPr>
+        <w:pStyle w:val="BodyText"/>
+      </w:pPr>
+      <w:r>
+        <w:t>Olli: 6h ohjelmointia, 2h pixel art</w:t>
+      </w:r>
+    </w:p>
+    <w:p>
+      <w:pPr>
+        <w:pStyle w:val="BodyText"/>
+      </w:pPr>
+      <w:r>
+        <w:t>Miika 3h ohjelmointia, 2h pixel art, 2 graafinen suunnittelu</w:t>
+      </w:r>
+    </w:p>
+    <w:p>
+      <w:pPr>
+        <w:pStyle w:val="BodyText"/>
+      </w:pPr>
+    </w:p>
+    <w:p>
+      <w:pPr>
+        <w:pStyle w:val="BodyText"/>
+        <w:rPr>
+          <w:b/>
+        </w:rPr>
+      </w:pPr>
+      <w:r>
+        <w:rPr>
+          <w:b/>
+        </w:rPr>
+        <w:t>Viikko 16</w:t>
+      </w:r>
+    </w:p>
+    <w:p>
+      <w:pPr>
+        <w:pStyle w:val="BodyText"/>
+      </w:pPr>
+      <w:r>
+        <w:t>Maapalikoille muotojen haku, mediatracker, animointia, shattered valikko, mitä tapahtuu hajotessa, pistelaskuri, uuden UML- kaavion teko, kanuunan ja kanuunan kuulan tekeminen ja piirtäminen.</w:t>
+      </w:r>
+    </w:p>
+    <w:p>
+      <w:pPr>
+        <w:pStyle w:val="BodyText"/>
+      </w:pPr>
+      <w:r>
+        <w:t>Olli: ohjelmointia 7h, 1h pixel art</w:t>
+      </w:r>
+    </w:p>
+    <w:p>
+      <w:pPr>
+        <w:pStyle w:val="BodyText"/>
+      </w:pPr>
+      <w:r>
+        <w:t>Miika: ohjelmointia 9h, pixel art 2h</w:t>
+      </w:r>
+    </w:p>
+    <w:p>
+      <w:pPr>
+        <w:pStyle w:val="BodyText"/>
+      </w:pPr>
+    </w:p>
+    <w:p>
+      <w:pPr>
+        <w:pStyle w:val="BodyText"/>
+        <w:rPr>
+          <w:b/>
+        </w:rPr>
+      </w:pPr>
+      <w:r>
+        <w:rPr>
+          <w:b/>
+        </w:rPr>
+        <w:lastRenderedPageBreak/>
+        <w:t>Viikko 17</w:t>
+      </w:r>
+    </w:p>
+    <w:p>
+      <w:pPr>
+        <w:pStyle w:val="BodyText"/>
+      </w:pPr>
+      <w:r>
+        <w:t xml:space="preserve">Pistelaskurin kirjoitus tiedostoon ja luku </w:t>
+      </w:r>
+      <w:r>
+        <w:t>uuden kentän alkaessa, hajoamis</w:t>
+      </w:r>
+      <w:r>
+        <w:t>animaatio</w:t>
+      </w:r>
+      <w:r>
+        <w:t xml:space="preserve"> + interaktivointi</w:t>
+      </w:r>
+      <w:r>
+        <w:t>, kolme tasoa lis</w:t>
+      </w:r>
+      <w:r>
+        <w:t>ää, cannonball ja cannon</w:t>
+      </w:r>
+      <w:r>
+        <w:t xml:space="preserve"> </w:t>
+      </w:r>
+      <w:r>
+        <w:t>korjausta</w:t>
+      </w:r>
+      <w:r>
+        <w:t>, liekkiobjectin teko ja collision, virheiden etsintää</w:t>
+      </w:r>
+      <w:r>
+        <w:t xml:space="preserve"> ja korjausta. Esimerkiksi</w:t>
+      </w:r>
+      <w:r>
+        <w:t xml:space="preserve"> hypystä ja blockista löytyneiden bugien korjaus, highscore</w:t>
+      </w:r>
+      <w:r>
+        <w:t>-</w:t>
+      </w:r>
+      <w:r>
+        <w:t>valikko.</w:t>
+      </w:r>
+    </w:p>
+    <w:p>
+      <w:pPr>
+        <w:pStyle w:val="BodyText"/>
+      </w:pPr>
+      <w:r>
+        <w:t>Miika: ohjelmointia 15h, dokumentaatiota 2h, pixel art 2h</w:t>
+      </w:r>
+    </w:p>
+    <w:p>
+      <w:pPr>
+        <w:pStyle w:val="BodyText"/>
+      </w:pPr>
+      <w:r>
+        <w:t>Olli: Dokumentaatiota 8h, ohjelmointia 3h</w:t>
+      </w:r>
     </w:p>
     <w:p>
       <w:pPr>
@@ -2510,7 +2904,11 @@
         <w:t>teimme</w:t>
       </w:r>
       <w:r>
-        <w:t xml:space="preserve"> projektia suhteellisen tasaisesti. Alussa päivityk</w:t>
+        <w:t xml:space="preserve"> projektia suhteellisen </w:t>
+      </w:r>
+      <w:r>
+        <w:lastRenderedPageBreak/>
+        <w:t>tasaisesti. Alussa päivityk</w:t>
       </w:r>
       <w:r>
         <w:t>set olivat huomattavasti suurikokoisempia</w:t>
@@ -2528,14 +2926,13 @@
         <w:spacing w:after="60"/>
         <w:ind w:left="432" w:hanging="432"/>
       </w:pPr>
-      <w:bookmarkStart w:id="16" w:name="_Toc417818370"/>
-      <w:bookmarkStart w:id="17" w:name="_Toc436244409"/>
-      <w:r>
-        <w:lastRenderedPageBreak/>
+      <w:bookmarkStart w:id="17" w:name="_Toc417818370"/>
+      <w:bookmarkStart w:id="18" w:name="_Toc436244409"/>
+      <w:r>
         <w:t>Alkuperäisen- ja toteutuneen vertailua</w:t>
       </w:r>
-      <w:bookmarkEnd w:id="16"/>
       <w:bookmarkEnd w:id="17"/>
+      <w:bookmarkEnd w:id="18"/>
     </w:p>
     <w:p>
       <w:pPr>
@@ -2543,13 +2940,13 @@
         <w:keepLines w:val="0"/>
         <w:spacing w:after="60"/>
       </w:pPr>
-      <w:bookmarkStart w:id="18" w:name="_Toc417818371"/>
-      <w:bookmarkStart w:id="19" w:name="_Toc436244410"/>
+      <w:bookmarkStart w:id="19" w:name="_Toc417818371"/>
+      <w:bookmarkStart w:id="20" w:name="_Toc436244410"/>
       <w:r>
         <w:t>Alkuperäinen- ja toteutunut UML- kaavio</w:t>
       </w:r>
-      <w:bookmarkEnd w:id="18"/>
       <w:bookmarkEnd w:id="19"/>
+      <w:bookmarkEnd w:id="20"/>
     </w:p>
     <w:p>
       <w:pPr>
@@ -2671,6 +3068,7 @@
         <w:pStyle w:val="BodyText"/>
       </w:pPr>
       <w:r>
+        <w:lastRenderedPageBreak/>
         <w:t>Kuvan 1 a</w:t>
       </w:r>
       <w:r>
@@ -2689,7 +3087,6 @@
           <w:noProof/>
           <w:lang w:eastAsia="fi-FI"/>
         </w:rPr>
-        <w:lastRenderedPageBreak/>
         <w:drawing>
           <wp:inline distT="0" distB="0" distL="0" distR="0" wp14:anchorId="7501F32C" wp14:editId="66DACB2E">
             <wp:extent cx="5286375" cy="3609975"/>
@@ -2778,13 +3175,13 @@
         <w:keepLines w:val="0"/>
         <w:spacing w:after="60"/>
       </w:pPr>
-      <w:bookmarkStart w:id="20" w:name="_Toc417818372"/>
-      <w:bookmarkStart w:id="21" w:name="_Toc436244411"/>
+      <w:bookmarkStart w:id="21" w:name="_Toc417818372"/>
+      <w:bookmarkStart w:id="22" w:name="_Toc436244411"/>
       <w:r>
         <w:t>Alkuperäinen kenttä ja toteutuneet kentät</w:t>
       </w:r>
-      <w:bookmarkEnd w:id="20"/>
       <w:bookmarkEnd w:id="21"/>
+      <w:bookmarkEnd w:id="22"/>
       <w:r>
         <w:t xml:space="preserve"> </w:t>
       </w:r>
@@ -3247,13 +3644,13 @@
         <w:keepLines w:val="0"/>
         <w:spacing w:after="60"/>
       </w:pPr>
-      <w:bookmarkStart w:id="22" w:name="_Toc417818373"/>
-      <w:bookmarkStart w:id="23" w:name="_Toc436244412"/>
+      <w:bookmarkStart w:id="23" w:name="_Toc417818373"/>
+      <w:bookmarkStart w:id="24" w:name="_Toc436244412"/>
       <w:r>
         <w:t>Suunniteltu ja toteutunut valikko</w:t>
       </w:r>
-      <w:bookmarkEnd w:id="22"/>
       <w:bookmarkEnd w:id="23"/>
+      <w:bookmarkEnd w:id="24"/>
     </w:p>
     <w:p>
       <w:r>
@@ -3578,13 +3975,13 @@
         <w:spacing w:after="60"/>
         <w:ind w:left="432" w:hanging="432"/>
       </w:pPr>
-      <w:bookmarkStart w:id="24" w:name="_Toc417818374"/>
-      <w:bookmarkStart w:id="25" w:name="_Toc436244413"/>
+      <w:bookmarkStart w:id="25" w:name="_Toc417818374"/>
+      <w:bookmarkStart w:id="26" w:name="_Toc436244413"/>
       <w:r>
         <w:t>Testaus, ongelmakohdat ja niiden ratkaisut</w:t>
       </w:r>
-      <w:bookmarkEnd w:id="24"/>
       <w:bookmarkEnd w:id="25"/>
+      <w:bookmarkEnd w:id="26"/>
     </w:p>
     <w:p>
       <w:pPr>
@@ -3594,23 +3991,17 @@
         <w:rPr>
           <w:rStyle w:val="BodyTextChar"/>
         </w:rPr>
-        <w:t>Vaikka testasimme peliä aina kun lisäsimme siihen jotain uutta, ei ongelmakohdilta vältytty. Varsinkin projektin loppuvaiheessa testasimme peliä jatkuvasti, jotta löytäisimme mahdolliset virheet pelattavuudesta. Testautimme peliä myös ystävillä, jotta saisimme pelattavuudesta mahdollisimman hyvän. Pieniä virheitä löytyi mutta kor</w:t>
+        <w:t xml:space="preserve">Vaikka testasimme peliä aina kun lisäsimme siihen jotain uutta, ei ongelmakohdilta vältytty. Varsinkin projektin loppuvaiheessa testasimme peliä jatkuvasti, jotta löytäisimme mahdolliset virheet pelattavuudesta. Testautimme peliä myös ystävillä, jotta saisimme pelattavuudesta mahdollisimman hyvän. Pieniä virheitä löytyi mutta korjasimme jokaisen minkä löysimme. Suurimmaksi ongelmakohdaksi muodostui ajastimen käyttö, mikä sai pelin hidastuessa välillä hahmon jumittumaan seinän </w:t>
       </w:r>
       <w:r>
         <w:rPr>
           <w:rStyle w:val="BodyTextChar"/>
         </w:rPr>
-        <w:t>jasimme jokaisen minkä löysimme</w:t>
-      </w:r>
-      <w:r>
-        <w:t xml:space="preserve">. Tästä huolimatta collissionissa oli vielä virhe, jota metsästettiin debuggerin kanssa. Virhe ei ollut sama vaan osoittautui, että </w:t>
-      </w:r>
-      <w:r>
         <w:lastRenderedPageBreak/>
-        <w:t xml:space="preserve">palikan sivuseinät olivat yhden pikselin liian korkealla, mikä sai hahmon välillä pysähtymään tasaisella. Pienempään ongelmakohtaan törmäsimme </w:t>
-      </w:r>
-      <w:r>
-        <w:t>hyppy osui collisioniin, sillä siirtymän aika satunnaisesti saattoi nousta puolet suurempaan kuin normaalisti..</w:t>
+        <w:t>sisälle kokonaan. Tämä ratkaistiin vaihtamalla ajastin tickseihin, jolla asia korjaantui. Ticksit pitivät pelin pyörimisnopeuden jatkuvasti samana tietokoneen nopeuden</w:t>
+      </w:r>
+      <w:r>
+        <w:t xml:space="preserve"> kanssa hetkellisistä hidastumisista välittämättä. Tästä huolimatta collissionissa oli vielä virhe, jota metsästettiin debuggerin kanssa. Virhe ei ollut sama vaan osoittautui, että palikan sivuseinät olivat yhden pikselin liian korkealla, mikä sai hahmon välillä pysähtymään tasaisella. Pienempään ongelmakohtaan törmäsimme kun haimme ensimmäistä tasoa menu valikosta. Sillä halusimme luoda pelin samaan ikkunaan käytettävyyden vuoksi, emmekä uutta ikkunaa. </w:t>
       </w:r>
     </w:p>
     <w:p>
@@ -3620,13 +4011,13 @@
         <w:spacing w:after="60"/>
         <w:ind w:left="432" w:hanging="432"/>
       </w:pPr>
-      <w:bookmarkStart w:id="26" w:name="_Toc417818375"/>
-      <w:bookmarkStart w:id="27" w:name="_Toc436244414"/>
+      <w:bookmarkStart w:id="27" w:name="_Toc417818375"/>
+      <w:bookmarkStart w:id="28" w:name="_Toc436244414"/>
       <w:r>
         <w:t>Itsearviointi projektista</w:t>
       </w:r>
-      <w:bookmarkEnd w:id="26"/>
       <w:bookmarkEnd w:id="27"/>
+      <w:bookmarkEnd w:id="28"/>
     </w:p>
     <w:p>
       <w:pPr>
@@ -3650,15 +4041,7 @@
         <w:t>Lopputuloksesta</w:t>
       </w:r>
       <w:r>
-        <w:t xml:space="preserve"> olemme</w:t>
-      </w:r>
-      <w:r>
-        <w:t xml:space="preserve"> tyytyväisiä</w:t>
-      </w:r>
-      <w:bookmarkStart w:id="28" w:name="_GoBack"/>
-      <w:bookmarkEnd w:id="28"/>
-      <w:r>
-        <w:t>, sillä peli näyttää hyvältä ja toimii erinomaisesti. Tulevaisuudessa suunnittelimme tekevämme useamman kentän, jotta tästä paketista tulisi laajempi kokonaisuus. Mainittakoon</w:t>
+        <w:t xml:space="preserve"> olemme erittäin tyytyväisiä ja ylpeitä, sillä peli näyttää hyvältä ja toimii erinomaisesti. Tulevaisuudessa suunnittelimme tekevämme useamman kentän, jotta tästä paketista tulisi laajempi kokonaisuus. Mainittakoon</w:t>
       </w:r>
       <w:r>
         <w:t xml:space="preserve"> lopuksi</w:t>
@@ -3953,7 +4336,7 @@
           <w:rPr>
             <w:noProof/>
           </w:rPr>
-          <w:t>11</w:t>
+          <w:t>14</w:t>
         </w:r>
         <w:r>
           <w:rPr>
@@ -6285,7 +6668,7 @@
 </file>
 
 <file path=customXml/itemProps1.xml><?xml version="1.0" encoding="utf-8"?>
-<ds:datastoreItem xmlns:ds="http://schemas.openxmlformats.org/officeDocument/2006/customXml" ds:itemID="{5D24C904-4F22-48B8-AADF-C2B548DADC92}">
+<ds:datastoreItem xmlns:ds="http://schemas.openxmlformats.org/officeDocument/2006/customXml" ds:itemID="{DE10C82B-C4CD-4F71-ACBF-5CD51748FCEF}">
   <ds:schemaRefs>
     <ds:schemaRef ds:uri="http://schemas.openxmlformats.org/officeDocument/2006/bibliography"/>
   </ds:schemaRefs>

</xml_diff>

<commit_message>
Piikki objekti ja dokumentaatiota
Pikki objekti ja sen collision
</commit_message>
<xml_diff>
--- a/DOKUMENTAATIO-mrglass2.docx
+++ b/DOKUMENTAATIO-mrglass2.docx
@@ -2038,7 +2038,7 @@
         <w:t>tilemap</w:t>
       </w:r>
       <w:r>
-        <w:t>.</w:t>
+        <w:t>, objektit</w:t>
       </w:r>
     </w:p>
     <w:p>
@@ -2063,7 +2063,7 @@
         <w:t>Valikot</w:t>
       </w:r>
       <w:r>
-        <w:t>.</w:t>
+        <w:t>, liikkuminen, hyppiminen, gravitaatio</w:t>
       </w:r>
     </w:p>
     <w:p>
@@ -2275,10 +2275,11 @@
         <w:t>, Collision 4h</w:t>
       </w:r>
       <w:r>
-        <w:t>, Tilemap 3h, Pelaaja luokka 1h, Dokumentaatio 1h.</w:t>
-      </w:r>
-      <w:bookmarkStart w:id="16" w:name="_GoBack"/>
-      <w:bookmarkEnd w:id="16"/>
+        <w:t>, Tilemap 3h, Pela</w:t>
+      </w:r>
+      <w:r>
+        <w:t>aja luokka 1h, Dokumentaatio 1h</w:t>
+      </w:r>
     </w:p>
     <w:p>
       <w:pPr>
@@ -2288,485 +2289,102 @@
         <w:t>Miika: Ideankehittäminen 2h</w:t>
       </w:r>
       <w:r>
-        <w:t>, Pelaaja luokan  liikkuminen kellon mukaan 1h.</w:t>
+        <w:t>, Pelaaja luokan  l</w:t>
+      </w:r>
+      <w:r>
+        <w:t>iikkuminen kellon mukaan 1h, 1h pixel art</w:t>
+      </w:r>
+      <w:r>
+        <w:t xml:space="preserve">  ????</w:t>
       </w:r>
     </w:p>
     <w:p>
       <w:pPr>
         <w:pStyle w:val="BodyText"/>
-      </w:pPr>
+        <w:rPr>
+          <w:b/>
+        </w:rPr>
+      </w:pPr>
+      <w:r>
+        <w:rPr>
+          <w:b/>
+        </w:rPr>
+        <w:t>Viikko 49</w:t>
+      </w:r>
     </w:p>
     <w:p>
       <w:pPr>
         <w:pStyle w:val="BodyText"/>
+      </w:pPr>
+      <w:r>
+        <w:t xml:space="preserve">Olli: Dokumentaatio 1h, </w:t>
+      </w:r>
+      <w:r>
+        <w:t>Bugien korjausta</w:t>
+      </w:r>
+      <w:r>
+        <w:t xml:space="preserve"> 2h</w:t>
+      </w:r>
+      <w:r>
+        <w:t>, Objek</w:t>
+      </w:r>
+      <w:r>
+        <w:t>tit 2h</w:t>
+      </w:r>
+    </w:p>
+    <w:p>
+      <w:pPr>
+        <w:pStyle w:val="BodyText"/>
+      </w:pPr>
+      <w:r>
+        <w:lastRenderedPageBreak/>
+        <w:t>Miika: Painovoima 1h, Hyppy 2h</w:t>
+      </w:r>
+      <w:r>
+        <w:t xml:space="preserve">    ????</w:t>
+      </w:r>
+    </w:p>
+    <w:p>
+      <w:pPr>
+        <w:pStyle w:val="BodyText"/>
+      </w:pPr>
+    </w:p>
+    <w:p>
+      <w:pPr>
+        <w:pStyle w:val="BodyText"/>
+      </w:pPr>
+    </w:p>
+    <w:p>
+      <w:pPr>
+        <w:pStyle w:val="BodyText"/>
+      </w:pPr>
+      <w:r>
         <w:rPr>
           <w:b/>
         </w:rPr>
-      </w:pPr>
-      <w:r>
-        <w:rPr>
-          <w:b/>
-        </w:rPr>
-        <w:t>Viikko 49</w:t>
+        <w:t>Yhteensä:</w:t>
       </w:r>
     </w:p>
     <w:p>
       <w:pPr>
         <w:pStyle w:val="BodyText"/>
       </w:pPr>
+      <w:r>
+        <w:t>Olli: ??</w:t>
+      </w:r>
+      <w:r>
+        <w:t>h</w:t>
+      </w:r>
     </w:p>
     <w:p>
       <w:pPr>
         <w:pStyle w:val="BodyText"/>
       </w:pPr>
-    </w:p>
-    <w:p>
-      <w:pPr>
-        <w:pStyle w:val="BodyText"/>
-        <w:rPr>
-          <w:b/>
-        </w:rPr>
-      </w:pPr>
-      <w:r>
-        <w:rPr>
-          <w:b/>
-        </w:rPr>
-        <w:t>Viikko 7</w:t>
-      </w:r>
-    </w:p>
-    <w:p>
-      <w:pPr>
-        <w:pStyle w:val="BodyText"/>
-      </w:pPr>
-    </w:p>
-    <w:p>
-      <w:pPr>
-        <w:pStyle w:val="BodyText"/>
-        <w:rPr>
-          <w:b/>
-        </w:rPr>
-      </w:pPr>
-      <w:r>
-        <w:rPr>
-          <w:b/>
-        </w:rPr>
-        <w:t>Viikko 8</w:t>
-      </w:r>
-    </w:p>
-    <w:p>
-      <w:pPr>
-        <w:pStyle w:val="BodyText"/>
-      </w:pPr>
-    </w:p>
-    <w:p>
-      <w:pPr>
-        <w:pStyle w:val="BodyText"/>
-        <w:rPr>
-          <w:b/>
-        </w:rPr>
-      </w:pPr>
-      <w:r>
-        <w:rPr>
-          <w:b/>
-        </w:rPr>
-        <w:t>Viikko 9</w:t>
-      </w:r>
-    </w:p>
-    <w:p>
-      <w:pPr>
-        <w:pStyle w:val="BodyText"/>
-      </w:pPr>
-      <w:r>
-        <w:t>Ajastimen vaihto tickseihin pitkän mietinnän jälkeen, luokkakaavion viimeistelyä, lisää objektien piirtämistä, hyppääminen, painovoima, sekä alustavan suunnitelman palautus.</w:t>
-      </w:r>
-    </w:p>
-    <w:p>
-      <w:pPr>
-        <w:pStyle w:val="BodyText"/>
-      </w:pPr>
-      <w:r>
-        <w:t>Olli: Ohjelmointia 10h, Suunnitelman viimeistely ja palautus 1,5h, pixel art 3h</w:t>
-      </w:r>
-    </w:p>
-    <w:p>
-      <w:pPr>
-        <w:pStyle w:val="BodyText"/>
-      </w:pPr>
-      <w:r>
-        <w:t>Miika: 2h pixel art, Suunnitelman viimeistely ja palautus 1,5h</w:t>
-      </w:r>
-      <w:r>
-        <w:t>, ohjelmointia 5h</w:t>
-      </w:r>
-    </w:p>
-    <w:p>
-      <w:pPr>
-        <w:pStyle w:val="BodyText"/>
-      </w:pPr>
-    </w:p>
-    <w:p>
-      <w:pPr>
-        <w:pStyle w:val="BodyText"/>
-        <w:rPr>
-          <w:b/>
-        </w:rPr>
-      </w:pPr>
-      <w:r>
-        <w:rPr>
-          <w:b/>
-        </w:rPr>
-        <w:t>Viikot 10 - 11</w:t>
-      </w:r>
-    </w:p>
-    <w:p>
-      <w:pPr>
-        <w:pStyle w:val="BodyText"/>
-      </w:pPr>
-      <w:r>
-        <w:t>Päävalikon alavalikot ja näiden toiminnallisuus</w:t>
-      </w:r>
-      <w:r>
-        <w:t>.</w:t>
-      </w:r>
-    </w:p>
-    <w:p>
-      <w:pPr>
-        <w:pStyle w:val="BodyText"/>
-      </w:pPr>
-      <w:r>
-        <w:t>Miika: 6h ohjelmointia, 4h pixel art</w:t>
-      </w:r>
-    </w:p>
-    <w:p>
-      <w:pPr>
-        <w:pStyle w:val="BodyText"/>
-      </w:pPr>
-    </w:p>
-    <w:p>
-      <w:pPr>
-        <w:pStyle w:val="BodyText"/>
-        <w:rPr>
-          <w:b/>
-        </w:rPr>
-      </w:pPr>
-      <w:r>
-        <w:rPr>
-          <w:b/>
-        </w:rPr>
-        <w:t>Viikko 12</w:t>
-      </w:r>
-    </w:p>
-    <w:p>
-      <w:pPr>
-        <w:pStyle w:val="BodyText"/>
-      </w:pPr>
-      <w:r>
-        <w:t>Ensimmäisen kentän luominen, collisionin bugin debuggaus ja korjaaminen.</w:t>
-      </w:r>
-    </w:p>
-    <w:p>
-      <w:pPr>
-        <w:pStyle w:val="BodyText"/>
-      </w:pPr>
-      <w:r>
-        <w:t>Olli: 9h ohjelmointia</w:t>
-      </w:r>
-    </w:p>
-    <w:p>
-      <w:pPr>
-        <w:pStyle w:val="BodyText"/>
-      </w:pPr>
-    </w:p>
-    <w:p>
-      <w:pPr>
-        <w:pStyle w:val="BodyText"/>
-        <w:rPr>
-          <w:b/>
-        </w:rPr>
-      </w:pPr>
-      <w:r>
-        <w:rPr>
-          <w:b/>
-        </w:rPr>
-        <w:t>Viikko 13</w:t>
-      </w:r>
-    </w:p>
-    <w:p>
-      <w:pPr>
-        <w:pStyle w:val="BodyText"/>
-      </w:pPr>
-      <w:r>
-        <w:lastRenderedPageBreak/>
-        <w:t>Objektien luomista, sirkkeli, piikit jne. ja niiden collision. Menun valitsin ja sen animaatio.</w:t>
-      </w:r>
-    </w:p>
-    <w:p>
-      <w:pPr>
-        <w:pStyle w:val="BodyText"/>
-      </w:pPr>
-      <w:r>
-        <w:t>Olli: 6h ohjelmointia</w:t>
-      </w:r>
-    </w:p>
-    <w:p>
-      <w:pPr>
-        <w:pStyle w:val="BodyText"/>
-      </w:pPr>
-      <w:r>
-        <w:t>Miika: 4h ohjelmointia</w:t>
-      </w:r>
-    </w:p>
-    <w:p>
-      <w:pPr>
-        <w:pStyle w:val="BodyText"/>
-      </w:pPr>
-    </w:p>
-    <w:p>
-      <w:pPr>
-        <w:pStyle w:val="BodyText"/>
-        <w:rPr>
-          <w:b/>
-        </w:rPr>
-      </w:pPr>
-      <w:r>
-        <w:rPr>
-          <w:b/>
-        </w:rPr>
-        <w:t>Viikko 14</w:t>
-      </w:r>
-    </w:p>
-    <w:p>
-      <w:pPr>
-        <w:pStyle w:val="BodyText"/>
-      </w:pPr>
-      <w:r>
-        <w:t>Uusia objekteja, näiden toiminnallisuus</w:t>
-      </w:r>
-      <w:r>
-        <w:t xml:space="preserve"> ja </w:t>
-      </w:r>
-      <w:r>
-        <w:t>pidemmät testausajat</w:t>
-      </w:r>
-      <w:r>
-        <w:t>.</w:t>
-      </w:r>
-    </w:p>
-    <w:p>
-      <w:pPr>
-        <w:pStyle w:val="BodyText"/>
-      </w:pPr>
-      <w:r>
-        <w:t>Olli: 7h ohjelmointia</w:t>
-      </w:r>
-    </w:p>
-    <w:p>
-      <w:pPr>
-        <w:pStyle w:val="BodyText"/>
-      </w:pPr>
-      <w:r>
-        <w:t>Miika: 6h ohjelmointia</w:t>
-      </w:r>
-    </w:p>
-    <w:p>
-      <w:pPr>
-        <w:pStyle w:val="BodyText"/>
-      </w:pPr>
-    </w:p>
-    <w:p>
-      <w:pPr>
-        <w:pStyle w:val="BodyText"/>
-        <w:rPr>
-          <w:b/>
-        </w:rPr>
-      </w:pPr>
-      <w:r>
-        <w:rPr>
-          <w:b/>
-        </w:rPr>
-        <w:t>Viikko 15</w:t>
-      </w:r>
-    </w:p>
-    <w:p>
-      <w:pPr>
-        <w:pStyle w:val="BodyText"/>
-      </w:pPr>
-      <w:r>
-        <w:t>Peli- ja päävalikkotaustan</w:t>
-      </w:r>
-      <w:r>
-        <w:t xml:space="preserve"> tekoa ja muiden kuvien piirtämistä, collisionin tarkentamista.</w:t>
-      </w:r>
-    </w:p>
-    <w:p>
-      <w:pPr>
-        <w:pStyle w:val="BodyText"/>
-      </w:pPr>
-      <w:r>
-        <w:t>Olli: 6h ohjelmointia, 2h pixel art</w:t>
-      </w:r>
-    </w:p>
-    <w:p>
-      <w:pPr>
-        <w:pStyle w:val="BodyText"/>
-      </w:pPr>
-      <w:r>
-        <w:t>Miika 3h ohjelmointia, 2h pixel art, 2 graafinen suunnittelu</w:t>
-      </w:r>
-    </w:p>
-    <w:p>
-      <w:pPr>
-        <w:pStyle w:val="BodyText"/>
-      </w:pPr>
-    </w:p>
-    <w:p>
-      <w:pPr>
-        <w:pStyle w:val="BodyText"/>
-        <w:rPr>
-          <w:b/>
-        </w:rPr>
-      </w:pPr>
-      <w:r>
-        <w:rPr>
-          <w:b/>
-        </w:rPr>
-        <w:t>Viikko 16</w:t>
-      </w:r>
-    </w:p>
-    <w:p>
-      <w:pPr>
-        <w:pStyle w:val="BodyText"/>
-      </w:pPr>
-      <w:r>
-        <w:t>Maapalikoille muotojen haku, mediatracker, animointia, shattered valikko, mitä tapahtuu hajotessa, pistelaskuri, uuden UML- kaavion teko, kanuunan ja kanuunan kuulan tekeminen ja piirtäminen.</w:t>
-      </w:r>
-    </w:p>
-    <w:p>
-      <w:pPr>
-        <w:pStyle w:val="BodyText"/>
-      </w:pPr>
-      <w:r>
-        <w:t>Olli: ohjelmointia 7h, 1h pixel art</w:t>
-      </w:r>
-    </w:p>
-    <w:p>
-      <w:pPr>
-        <w:pStyle w:val="BodyText"/>
-      </w:pPr>
-      <w:r>
-        <w:t>Miika: ohjelmointia 9h, pixel art 2h</w:t>
-      </w:r>
-    </w:p>
-    <w:p>
-      <w:pPr>
-        <w:pStyle w:val="BodyText"/>
-      </w:pPr>
-    </w:p>
-    <w:p>
-      <w:pPr>
-        <w:pStyle w:val="BodyText"/>
-        <w:rPr>
-          <w:b/>
-        </w:rPr>
-      </w:pPr>
-      <w:r>
-        <w:rPr>
-          <w:b/>
-        </w:rPr>
-        <w:lastRenderedPageBreak/>
-        <w:t>Viikko 17</w:t>
-      </w:r>
-    </w:p>
-    <w:p>
-      <w:pPr>
-        <w:pStyle w:val="BodyText"/>
-      </w:pPr>
-      <w:r>
-        <w:t xml:space="preserve">Pistelaskurin kirjoitus tiedostoon ja luku </w:t>
-      </w:r>
-      <w:r>
-        <w:t>uuden kentän alkaessa, hajoamis</w:t>
-      </w:r>
-      <w:r>
-        <w:t>animaatio</w:t>
-      </w:r>
-      <w:r>
-        <w:t xml:space="preserve"> + interaktivointi</w:t>
-      </w:r>
-      <w:r>
-        <w:t>, kolme tasoa lis</w:t>
-      </w:r>
-      <w:r>
-        <w:t>ää, cannonball ja cannon</w:t>
-      </w:r>
-      <w:r>
-        <w:t xml:space="preserve"> </w:t>
-      </w:r>
-      <w:r>
-        <w:t>korjausta</w:t>
-      </w:r>
-      <w:r>
-        <w:t>, liekkiobjectin teko ja collision, virheiden etsintää</w:t>
-      </w:r>
-      <w:r>
-        <w:t xml:space="preserve"> ja korjausta. Esimerkiksi</w:t>
-      </w:r>
-      <w:r>
-        <w:t xml:space="preserve"> hypystä ja blockista löytyneiden bugien korjaus, highscore</w:t>
-      </w:r>
-      <w:r>
-        <w:t>-</w:t>
-      </w:r>
-      <w:r>
-        <w:t>valikko.</w:t>
-      </w:r>
-    </w:p>
-    <w:p>
-      <w:pPr>
-        <w:pStyle w:val="BodyText"/>
-      </w:pPr>
-      <w:r>
-        <w:t>Miika: ohjelmointia 15h, dokumentaatiota 2h, pixel art 2h</w:t>
-      </w:r>
-    </w:p>
-    <w:p>
-      <w:pPr>
-        <w:pStyle w:val="BodyText"/>
-      </w:pPr>
-      <w:r>
-        <w:t>Olli: Dokumentaatiota 8h, ohjelmointia 3h</w:t>
-      </w:r>
-    </w:p>
-    <w:p>
-      <w:pPr>
-        <w:pStyle w:val="BodyText"/>
-      </w:pPr>
-    </w:p>
-    <w:p>
-      <w:pPr>
-        <w:pStyle w:val="BodyText"/>
-      </w:pPr>
-      <w:r>
-        <w:rPr>
-          <w:b/>
-        </w:rPr>
-        <w:t>Yhteensä:</w:t>
-      </w:r>
-    </w:p>
-    <w:p>
-      <w:pPr>
-        <w:pStyle w:val="BodyText"/>
-      </w:pPr>
-      <w:r>
-        <w:t>Olli: 80,5h</w:t>
-      </w:r>
-    </w:p>
-    <w:p>
-      <w:pPr>
-        <w:pStyle w:val="BodyText"/>
-      </w:pPr>
-      <w:r>
-        <w:t>Miika: 78,5h</w:t>
+      <w:r>
+        <w:t>Miika: ??</w:t>
+      </w:r>
+      <w:r>
+        <w:t>h</w:t>
       </w:r>
     </w:p>
     <w:p>
@@ -2904,11 +2522,7 @@
         <w:t>teimme</w:t>
       </w:r>
       <w:r>
-        <w:t xml:space="preserve"> projektia suhteellisen </w:t>
-      </w:r>
-      <w:r>
-        <w:lastRenderedPageBreak/>
-        <w:t>tasaisesti. Alussa päivityk</w:t>
+        <w:t xml:space="preserve"> projektia suhteellisen tasaisesti. Alussa päivityk</w:t>
       </w:r>
       <w:r>
         <w:t>set olivat huomattavasti suurikokoisempia</w:t>
@@ -2926,13 +2540,14 @@
         <w:spacing w:after="60"/>
         <w:ind w:left="432" w:hanging="432"/>
       </w:pPr>
-      <w:bookmarkStart w:id="17" w:name="_Toc417818370"/>
-      <w:bookmarkStart w:id="18" w:name="_Toc436244409"/>
-      <w:r>
+      <w:bookmarkStart w:id="16" w:name="_Toc417818370"/>
+      <w:bookmarkStart w:id="17" w:name="_Toc436244409"/>
+      <w:r>
+        <w:lastRenderedPageBreak/>
         <w:t>Alkuperäisen- ja toteutuneen vertailua</w:t>
       </w:r>
+      <w:bookmarkEnd w:id="16"/>
       <w:bookmarkEnd w:id="17"/>
-      <w:bookmarkEnd w:id="18"/>
     </w:p>
     <w:p>
       <w:pPr>
@@ -2940,13 +2555,13 @@
         <w:keepLines w:val="0"/>
         <w:spacing w:after="60"/>
       </w:pPr>
-      <w:bookmarkStart w:id="19" w:name="_Toc417818371"/>
-      <w:bookmarkStart w:id="20" w:name="_Toc436244410"/>
+      <w:bookmarkStart w:id="18" w:name="_Toc417818371"/>
+      <w:bookmarkStart w:id="19" w:name="_Toc436244410"/>
       <w:r>
         <w:t>Alkuperäinen- ja toteutunut UML- kaavio</w:t>
       </w:r>
+      <w:bookmarkEnd w:id="18"/>
       <w:bookmarkEnd w:id="19"/>
-      <w:bookmarkEnd w:id="20"/>
     </w:p>
     <w:p>
       <w:pPr>
@@ -3068,7 +2683,6 @@
         <w:pStyle w:val="BodyText"/>
       </w:pPr>
       <w:r>
-        <w:lastRenderedPageBreak/>
         <w:t>Kuvan 1 a</w:t>
       </w:r>
       <w:r>
@@ -3087,6 +2701,7 @@
           <w:noProof/>
           <w:lang w:eastAsia="fi-FI"/>
         </w:rPr>
+        <w:lastRenderedPageBreak/>
         <w:drawing>
           <wp:inline distT="0" distB="0" distL="0" distR="0" wp14:anchorId="7501F32C" wp14:editId="66DACB2E">
             <wp:extent cx="5286375" cy="3609975"/>
@@ -3175,13 +2790,13 @@
         <w:keepLines w:val="0"/>
         <w:spacing w:after="60"/>
       </w:pPr>
-      <w:bookmarkStart w:id="21" w:name="_Toc417818372"/>
-      <w:bookmarkStart w:id="22" w:name="_Toc436244411"/>
+      <w:bookmarkStart w:id="20" w:name="_Toc417818372"/>
+      <w:bookmarkStart w:id="21" w:name="_Toc436244411"/>
       <w:r>
         <w:t>Alkuperäinen kenttä ja toteutuneet kentät</w:t>
       </w:r>
+      <w:bookmarkEnd w:id="20"/>
       <w:bookmarkEnd w:id="21"/>
-      <w:bookmarkEnd w:id="22"/>
       <w:r>
         <w:t xml:space="preserve"> </w:t>
       </w:r>
@@ -3644,13 +3259,13 @@
         <w:keepLines w:val="0"/>
         <w:spacing w:after="60"/>
       </w:pPr>
-      <w:bookmarkStart w:id="23" w:name="_Toc417818373"/>
-      <w:bookmarkStart w:id="24" w:name="_Toc436244412"/>
+      <w:bookmarkStart w:id="22" w:name="_Toc417818373"/>
+      <w:bookmarkStart w:id="23" w:name="_Toc436244412"/>
       <w:r>
         <w:t>Suunniteltu ja toteutunut valikko</w:t>
       </w:r>
+      <w:bookmarkEnd w:id="22"/>
       <w:bookmarkEnd w:id="23"/>
-      <w:bookmarkEnd w:id="24"/>
     </w:p>
     <w:p>
       <w:r>
@@ -3975,33 +3590,56 @@
         <w:spacing w:after="60"/>
         <w:ind w:left="432" w:hanging="432"/>
       </w:pPr>
-      <w:bookmarkStart w:id="25" w:name="_Toc417818374"/>
-      <w:bookmarkStart w:id="26" w:name="_Toc436244413"/>
+      <w:bookmarkStart w:id="24" w:name="_Toc417818374"/>
+      <w:bookmarkStart w:id="25" w:name="_Toc436244413"/>
       <w:r>
         <w:t>Testaus, ongelmakohdat ja niiden ratkaisut</w:t>
       </w:r>
+      <w:bookmarkEnd w:id="24"/>
       <w:bookmarkEnd w:id="25"/>
+    </w:p>
+    <w:p>
+      <w:pPr>
+        <w:pStyle w:val="BodyText"/>
+      </w:pPr>
+      <w:r>
+        <w:rPr>
+          <w:rStyle w:val="BodyTextChar"/>
+        </w:rPr>
+        <w:t>Vaikka testasimme peliä aina kun lisäsimme siihen jotain uutta, ei ongelmakohdilta vältytty.</w:t>
+      </w:r>
+      <w:r>
+        <w:rPr>
+          <w:rStyle w:val="BodyTextChar"/>
+        </w:rPr>
+        <w:t xml:space="preserve"> Suurimmaksi ongelmaksi muodostui tilemap collision, joka otti useamman collisionin samaan aikaan.</w:t>
+      </w:r>
+      <w:r>
+        <w:rPr>
+          <w:rStyle w:val="BodyTextChar"/>
+        </w:rPr>
+        <w:t xml:space="preserve"> Varsinkin projektin loppuvaiheessa testasimme peliä jatkuvasti, jotta löytäisimme mahdolliset virheet pelattavuudesta. Testautimme peliä myös ystävillä, jotta saisimme pelattavuudesta mahdollisimman hyvän. Pieniä virheitä löytyi mutta kor</w:t>
+      </w:r>
+      <w:r>
+        <w:rPr>
+          <w:rStyle w:val="BodyTextChar"/>
+        </w:rPr>
+        <w:t>jasimme jokaisen minkä löysimme</w:t>
+      </w:r>
+      <w:r>
+        <w:t xml:space="preserve">. </w:t>
+      </w:r>
+      <w:bookmarkStart w:id="26" w:name="_GoBack"/>
       <w:bookmarkEnd w:id="26"/>
-    </w:p>
-    <w:p>
-      <w:pPr>
-        <w:pStyle w:val="BodyText"/>
-      </w:pPr>
-      <w:r>
-        <w:rPr>
-          <w:rStyle w:val="BodyTextChar"/>
-        </w:rPr>
-        <w:t xml:space="preserve">Vaikka testasimme peliä aina kun lisäsimme siihen jotain uutta, ei ongelmakohdilta vältytty. Varsinkin projektin loppuvaiheessa testasimme peliä jatkuvasti, jotta löytäisimme mahdolliset virheet pelattavuudesta. Testautimme peliä myös ystävillä, jotta saisimme pelattavuudesta mahdollisimman hyvän. Pieniä virheitä löytyi mutta korjasimme jokaisen minkä löysimme. Suurimmaksi ongelmakohdaksi muodostui ajastimen käyttö, mikä sai pelin hidastuessa välillä hahmon jumittumaan seinän </w:t>
-      </w:r>
-      <w:r>
-        <w:rPr>
-          <w:rStyle w:val="BodyTextChar"/>
-        </w:rPr>
+      <w:r>
+        <w:t xml:space="preserve">Pienempään </w:t>
+      </w:r>
+      <w:r>
         <w:lastRenderedPageBreak/>
-        <w:t>sisälle kokonaan. Tämä ratkaistiin vaihtamalla ajastin tickseihin, jolla asia korjaantui. Ticksit pitivät pelin pyörimisnopeuden jatkuvasti samana tietokoneen nopeuden</w:t>
-      </w:r>
-      <w:r>
-        <w:t xml:space="preserve"> kanssa hetkellisistä hidastumisista välittämättä. Tästä huolimatta collissionissa oli vielä virhe, jota metsästettiin debuggerin kanssa. Virhe ei ollut sama vaan osoittautui, että palikan sivuseinät olivat yhden pikselin liian korkealla, mikä sai hahmon välillä pysähtymään tasaisella. Pienempään ongelmakohtaan törmäsimme kun haimme ensimmäistä tasoa menu valikosta. Sillä halusimme luoda pelin samaan ikkunaan käytettävyyden vuoksi, emmekä uutta ikkunaa. </w:t>
+        <w:t xml:space="preserve">ongelmakohtaan törmäsimme </w:t>
+      </w:r>
+      <w:r>
+        <w:t>hyppy osui collisioniin, sillä siirtymän aika satunnaisesti saattoi nousta puolet suurempaan kuin normaalisti..</w:t>
       </w:r>
     </w:p>
     <w:p>
@@ -4041,7 +3679,13 @@
         <w:t>Lopputuloksesta</w:t>
       </w:r>
       <w:r>
-        <w:t xml:space="preserve"> olemme erittäin tyytyväisiä ja ylpeitä, sillä peli näyttää hyvältä ja toimii erinomaisesti. Tulevaisuudessa suunnittelimme tekevämme useamman kentän, jotta tästä paketista tulisi laajempi kokonaisuus. Mainittakoon</w:t>
+        <w:t xml:space="preserve"> olemme</w:t>
+      </w:r>
+      <w:r>
+        <w:t xml:space="preserve"> tyytyväisiä</w:t>
+      </w:r>
+      <w:r>
+        <w:t>, sillä peli näyttää hyvältä ja toimii erinomaisesti. Tulevaisuudessa suunnittelimme tekevämme useamman kentän, jotta tästä paketista tulisi laajempi kokonaisuus. Mainittakoon</w:t>
       </w:r>
       <w:r>
         <w:t xml:space="preserve"> lopuksi</w:t>
@@ -4336,7 +3980,7 @@
           <w:rPr>
             <w:noProof/>
           </w:rPr>
-          <w:t>14</w:t>
+          <w:t>9</w:t>
         </w:r>
         <w:r>
           <w:rPr>
@@ -6668,7 +6312,7 @@
 </file>
 
 <file path=customXml/itemProps1.xml><?xml version="1.0" encoding="utf-8"?>
-<ds:datastoreItem xmlns:ds="http://schemas.openxmlformats.org/officeDocument/2006/customXml" ds:itemID="{DE10C82B-C4CD-4F71-ACBF-5CD51748FCEF}">
+<ds:datastoreItem xmlns:ds="http://schemas.openxmlformats.org/officeDocument/2006/customXml" ds:itemID="{CA1707BE-44C1-4623-BBA9-8E7114EF3A77}">
   <ds:schemaRefs>
     <ds:schemaRef ds:uri="http://schemas.openxmlformats.org/officeDocument/2006/bibliography"/>
   </ds:schemaRefs>

</xml_diff>

<commit_message>
To Do + tunteja
</commit_message>
<xml_diff>
--- a/DOKUMENTAATIO-mrglass2.docx
+++ b/DOKUMENTAATIO-mrglass2.docx
@@ -2286,7 +2286,15 @@
         <w:pStyle w:val="BodyText"/>
       </w:pPr>
       <w:r>
-        <w:t>Miika: Ideankehittäminen 2h</w:t>
+        <w:t>Miika:</w:t>
+      </w:r>
+      <w:r>
+        <w:t xml:space="preserve"> Pohjustus 2h,</w:t>
+      </w:r>
+      <w:bookmarkStart w:id="16" w:name="_GoBack"/>
+      <w:bookmarkEnd w:id="16"/>
+      <w:r>
+        <w:t xml:space="preserve"> Ideankehittäminen 2h</w:t>
       </w:r>
       <w:r>
         <w:t>, Pelaaja luokan  l</w:t>
@@ -2338,10 +2346,42 @@
       </w:pPr>
       <w:r>
         <w:lastRenderedPageBreak/>
-        <w:t>Miika: Painovoima 1h, Hyppy 2h</w:t>
-      </w:r>
-      <w:r>
-        <w:t xml:space="preserve">    ????</w:t>
+        <w:t>Miika:</w:t>
+      </w:r>
+    </w:p>
+    <w:p>
+      <w:pPr>
+        <w:pStyle w:val="BodyText"/>
+      </w:pPr>
+      <w:r>
+        <w:t xml:space="preserve">Painovoima </w:t>
+      </w:r>
+      <w:r>
+        <w:t>1</w:t>
+      </w:r>
+      <w:r>
+        <w:t>h,</w:t>
+      </w:r>
+      <w:r>
+        <w:br/>
+      </w:r>
+      <w:r>
+        <w:t>Hyppy 2h</w:t>
+      </w:r>
+      <w:r>
+        <w:t xml:space="preserve"> ,</w:t>
+      </w:r>
+      <w:r>
+        <w:br/>
+        <w:t>Päätäseinäänvittu 4h,</w:t>
+      </w:r>
+      <w:r>
+        <w:br/>
+        <w:t>Pelaajan kääntyvyys, hajoaminen 3h,</w:t>
+      </w:r>
+      <w:r>
+        <w:br/>
+        <w:t>Exception Handler 1h.</w:t>
       </w:r>
     </w:p>
     <w:p>
@@ -2522,7 +2562,11 @@
         <w:t>teimme</w:t>
       </w:r>
       <w:r>
-        <w:t xml:space="preserve"> projektia suhteellisen tasaisesti. Alussa päivityk</w:t>
+        <w:t xml:space="preserve"> projektia suhteellisen </w:t>
+      </w:r>
+      <w:r>
+        <w:lastRenderedPageBreak/>
+        <w:t>tasaisesti. Alussa päivityk</w:t>
       </w:r>
       <w:r>
         <w:t>set olivat huomattavasti suurikokoisempia</w:t>
@@ -2540,14 +2584,13 @@
         <w:spacing w:after="60"/>
         <w:ind w:left="432" w:hanging="432"/>
       </w:pPr>
-      <w:bookmarkStart w:id="16" w:name="_Toc417818370"/>
-      <w:bookmarkStart w:id="17" w:name="_Toc436244409"/>
-      <w:r>
-        <w:lastRenderedPageBreak/>
+      <w:bookmarkStart w:id="17" w:name="_Toc417818370"/>
+      <w:bookmarkStart w:id="18" w:name="_Toc436244409"/>
+      <w:r>
         <w:t>Alkuperäisen- ja toteutuneen vertailua</w:t>
       </w:r>
-      <w:bookmarkEnd w:id="16"/>
       <w:bookmarkEnd w:id="17"/>
+      <w:bookmarkEnd w:id="18"/>
     </w:p>
     <w:p>
       <w:pPr>
@@ -2555,13 +2598,13 @@
         <w:keepLines w:val="0"/>
         <w:spacing w:after="60"/>
       </w:pPr>
-      <w:bookmarkStart w:id="18" w:name="_Toc417818371"/>
-      <w:bookmarkStart w:id="19" w:name="_Toc436244410"/>
+      <w:bookmarkStart w:id="19" w:name="_Toc417818371"/>
+      <w:bookmarkStart w:id="20" w:name="_Toc436244410"/>
       <w:r>
         <w:t>Alkuperäinen- ja toteutunut UML- kaavio</w:t>
       </w:r>
-      <w:bookmarkEnd w:id="18"/>
       <w:bookmarkEnd w:id="19"/>
+      <w:bookmarkEnd w:id="20"/>
     </w:p>
     <w:p>
       <w:pPr>
@@ -2683,6 +2726,7 @@
         <w:pStyle w:val="BodyText"/>
       </w:pPr>
       <w:r>
+        <w:lastRenderedPageBreak/>
         <w:t>Kuvan 1 a</w:t>
       </w:r>
       <w:r>
@@ -2701,7 +2745,6 @@
           <w:noProof/>
           <w:lang w:eastAsia="fi-FI"/>
         </w:rPr>
-        <w:lastRenderedPageBreak/>
         <w:drawing>
           <wp:inline distT="0" distB="0" distL="0" distR="0" wp14:anchorId="7501F32C" wp14:editId="66DACB2E">
             <wp:extent cx="5286375" cy="3609975"/>
@@ -2790,13 +2833,13 @@
         <w:keepLines w:val="0"/>
         <w:spacing w:after="60"/>
       </w:pPr>
-      <w:bookmarkStart w:id="20" w:name="_Toc417818372"/>
-      <w:bookmarkStart w:id="21" w:name="_Toc436244411"/>
+      <w:bookmarkStart w:id="21" w:name="_Toc417818372"/>
+      <w:bookmarkStart w:id="22" w:name="_Toc436244411"/>
       <w:r>
         <w:t>Alkuperäinen kenttä ja toteutuneet kentät</w:t>
       </w:r>
-      <w:bookmarkEnd w:id="20"/>
       <w:bookmarkEnd w:id="21"/>
+      <w:bookmarkEnd w:id="22"/>
       <w:r>
         <w:t xml:space="preserve"> </w:t>
       </w:r>
@@ -3259,13 +3302,13 @@
         <w:keepLines w:val="0"/>
         <w:spacing w:after="60"/>
       </w:pPr>
-      <w:bookmarkStart w:id="22" w:name="_Toc417818373"/>
-      <w:bookmarkStart w:id="23" w:name="_Toc436244412"/>
+      <w:bookmarkStart w:id="23" w:name="_Toc417818373"/>
+      <w:bookmarkStart w:id="24" w:name="_Toc436244412"/>
       <w:r>
         <w:t>Suunniteltu ja toteutunut valikko</w:t>
       </w:r>
-      <w:bookmarkEnd w:id="22"/>
       <w:bookmarkEnd w:id="23"/>
+      <w:bookmarkEnd w:id="24"/>
     </w:p>
     <w:p>
       <w:r>
@@ -3590,13 +3633,13 @@
         <w:spacing w:after="60"/>
         <w:ind w:left="432" w:hanging="432"/>
       </w:pPr>
-      <w:bookmarkStart w:id="24" w:name="_Toc417818374"/>
-      <w:bookmarkStart w:id="25" w:name="_Toc436244413"/>
+      <w:bookmarkStart w:id="25" w:name="_Toc417818374"/>
+      <w:bookmarkStart w:id="26" w:name="_Toc436244413"/>
       <w:r>
         <w:t>Testaus, ongelmakohdat ja niiden ratkaisut</w:t>
       </w:r>
-      <w:bookmarkEnd w:id="24"/>
       <w:bookmarkEnd w:id="25"/>
+      <w:bookmarkEnd w:id="26"/>
     </w:p>
     <w:p>
       <w:pPr>
@@ -3627,12 +3670,7 @@
         <w:t>jasimme jokaisen minkä löysimme</w:t>
       </w:r>
       <w:r>
-        <w:t xml:space="preserve">. </w:t>
-      </w:r>
-      <w:bookmarkStart w:id="26" w:name="_GoBack"/>
-      <w:bookmarkEnd w:id="26"/>
-      <w:r>
-        <w:t xml:space="preserve">Pienempään </w:t>
+        <w:t xml:space="preserve">. Pienempään </w:t>
       </w:r>
       <w:r>
         <w:lastRenderedPageBreak/>
@@ -3980,7 +4018,7 @@
           <w:rPr>
             <w:noProof/>
           </w:rPr>
-          <w:t>9</w:t>
+          <w:t>12</w:t>
         </w:r>
         <w:r>
           <w:rPr>
@@ -6312,7 +6350,7 @@
 </file>
 
 <file path=customXml/itemProps1.xml><?xml version="1.0" encoding="utf-8"?>
-<ds:datastoreItem xmlns:ds="http://schemas.openxmlformats.org/officeDocument/2006/customXml" ds:itemID="{CA1707BE-44C1-4623-BBA9-8E7114EF3A77}">
+<ds:datastoreItem xmlns:ds="http://schemas.openxmlformats.org/officeDocument/2006/customXml" ds:itemID="{F6D8298D-EEE7-419D-9F70-5796BFEEDB13}">
   <ds:schemaRefs>
     <ds:schemaRef ds:uri="http://schemas.openxmlformats.org/officeDocument/2006/bibliography"/>
   </ds:schemaRefs>

</xml_diff>

<commit_message>
Vain yksi loadTilemap, siistimistä, mustat pois glasmanin ympäriltä
pientä hienosäätöä
</commit_message>
<xml_diff>
--- a/DOKUMENTAATIO-mrglass2.docx
+++ b/DOKUMENTAATIO-mrglass2.docx
@@ -2258,8 +2258,6 @@
         </w:rPr>
         <w:t>eensä</w:t>
       </w:r>
-      <w:bookmarkStart w:id="14" w:name="_GoBack"/>
-      <w:bookmarkEnd w:id="14"/>
       <w:r>
         <w:rPr>
           <w:b/>
@@ -2279,13 +2277,13 @@
         <w:keepLines w:val="0"/>
         <w:spacing w:after="60"/>
       </w:pPr>
-      <w:bookmarkStart w:id="15" w:name="_Toc417818369"/>
-      <w:bookmarkStart w:id="16" w:name="_Toc437353888"/>
+      <w:bookmarkStart w:id="14" w:name="_Toc417818369"/>
+      <w:bookmarkStart w:id="15" w:name="_Toc437353888"/>
       <w:r>
         <w:t>Toteutunut ajankäyttö</w:t>
       </w:r>
+      <w:bookmarkEnd w:id="14"/>
       <w:bookmarkEnd w:id="15"/>
-      <w:bookmarkEnd w:id="16"/>
     </w:p>
     <w:p>
       <w:pPr>
@@ -2434,10 +2432,10 @@
         <w:t xml:space="preserve">Olli: Dokumentaatio 1h, </w:t>
       </w:r>
       <w:r>
-        <w:t>Bugien korjausta</w:t>
-      </w:r>
-      <w:r>
-        <w:t xml:space="preserve"> 2h</w:t>
+        <w:t>Ongelman ratkaisua 3</w:t>
+      </w:r>
+      <w:r>
+        <w:t>h</w:t>
       </w:r>
       <w:r>
         <w:t>, Objek</w:t>
@@ -2533,7 +2531,7 @@
         <w:pStyle w:val="BodyText"/>
       </w:pPr>
       <w:r>
-        <w:t>Olli: Ongelman ratkaisua 5</w:t>
+        <w:t>Olli: Ongelman ratkaisua 6</w:t>
       </w:r>
       <w:r>
         <w:t xml:space="preserve">h, </w:t>
@@ -2619,8 +2617,13 @@
         <w:t xml:space="preserve">Olli: </w:t>
       </w:r>
       <w:r>
-        <w:t>46</w:t>
-      </w:r>
+        <w:t>4</w:t>
+      </w:r>
+      <w:r>
+        <w:t>8</w:t>
+      </w:r>
+      <w:bookmarkStart w:id="16" w:name="_GoBack"/>
+      <w:bookmarkEnd w:id="16"/>
       <w:r>
         <w:t>h</w:t>
       </w:r>
@@ -3284,10 +3287,10 @@
           <w:lang w:eastAsia="fi-FI"/>
         </w:rPr>
         <w:drawing>
-          <wp:inline distT="0" distB="0" distL="0" distR="0" wp14:anchorId="39FAAEF0" wp14:editId="61160082">
-            <wp:extent cx="5292090" cy="2578735"/>
+          <wp:inline distT="0" distB="0" distL="0" distR="0" wp14:anchorId="5926CA23" wp14:editId="4ADC63DB">
+            <wp:extent cx="5292090" cy="3715385"/>
             <wp:effectExtent l="0" t="0" r="3810" b="0"/>
-            <wp:docPr id="5" name="Picture 5"/>
+            <wp:docPr id="9" name="Picture 9"/>
             <wp:cNvGraphicFramePr>
               <a:graphicFrameLocks xmlns:a="http://schemas.openxmlformats.org/drawingml/2006/main" noChangeAspect="1"/>
             </wp:cNvGraphicFramePr>
@@ -3299,7 +3302,7 @@
                     <pic:cNvPicPr/>
                   </pic:nvPicPr>
                   <pic:blipFill>
-                    <a:blip r:embed="rId15"/>
+                    <a:blip r:embed="rId16"/>
                     <a:stretch>
                       <a:fillRect/>
                     </a:stretch>
@@ -3307,7 +3310,7 @@
                   <pic:spPr>
                     <a:xfrm>
                       <a:off x="0" y="0"/>
-                      <a:ext cx="5292090" cy="2578735"/>
+                      <a:ext cx="5292090" cy="3715385"/>
                     </a:xfrm>
                     <a:prstGeom prst="rect">
                       <a:avLst/>
@@ -3380,6 +3383,7 @@
           <w:noProof/>
           <w:lang w:eastAsia="fi-FI"/>
         </w:rPr>
+        <w:lastRenderedPageBreak/>
         <w:drawing>
           <wp:inline distT="0" distB="0" distL="0" distR="0" wp14:anchorId="4EEE3A87" wp14:editId="24481F2B">
             <wp:extent cx="5292090" cy="2578735"/>
@@ -3474,7 +3478,6 @@
       </w:pPr>
       <w:bookmarkStart w:id="21" w:name="_Toc437353892"/>
       <w:r>
-        <w:lastRenderedPageBreak/>
         <w:t>Pelattavuus</w:t>
       </w:r>
       <w:r>
@@ -3654,7 +3657,14 @@
         <w:rPr>
           <w:rStyle w:val="BodyTextChar"/>
         </w:rPr>
-        <w:t>Toinen isompi ongelma muodostui, kun pointteri oliota pistettiin dynaamisesti push_back komennolla vektoriin</w:t>
+        <w:t xml:space="preserve">Toinen isompi ongelma muodostui, kun pointteri oliota </w:t>
+      </w:r>
+      <w:r>
+        <w:rPr>
+          <w:rStyle w:val="BodyTextChar"/>
+        </w:rPr>
+        <w:lastRenderedPageBreak/>
+        <w:t>pistettiin dynaamisesti push_back komennolla vektoriin</w:t>
       </w:r>
       <w:r>
         <w:rPr>
@@ -3739,7 +3749,6 @@
       <w:bookmarkStart w:id="24" w:name="_Toc417818375"/>
       <w:bookmarkStart w:id="25" w:name="_Toc437353894"/>
       <w:r>
-        <w:lastRenderedPageBreak/>
         <w:t>Itsearviointi projektista</w:t>
       </w:r>
       <w:bookmarkEnd w:id="24"/>
@@ -3813,12 +3822,12 @@
       </w:r>
     </w:p>
     <w:sectPr>
-      <w:headerReference w:type="even" r:id="rId16"/>
-      <w:headerReference w:type="default" r:id="rId17"/>
-      <w:footerReference w:type="even" r:id="rId18"/>
-      <w:footerReference w:type="default" r:id="rId19"/>
-      <w:headerReference w:type="first" r:id="rId20"/>
-      <w:footerReference w:type="first" r:id="rId21"/>
+      <w:headerReference w:type="even" r:id="rId17"/>
+      <w:headerReference w:type="default" r:id="rId18"/>
+      <w:footerReference w:type="even" r:id="rId19"/>
+      <w:footerReference w:type="default" r:id="rId20"/>
+      <w:headerReference w:type="first" r:id="rId21"/>
+      <w:footerReference w:type="first" r:id="rId22"/>
       <w:pgSz w:w="11906" w:h="16838"/>
       <w:pgMar w:top="1134" w:right="1134" w:bottom="1134" w:left="2438" w:header="708" w:footer="708" w:gutter="0"/>
       <w:pgNumType w:start="1"/>
@@ -4095,7 +4104,7 @@
           <w:rPr>
             <w:noProof/>
           </w:rPr>
-          <w:t>7</w:t>
+          <w:t>10</w:t>
         </w:r>
         <w:r>
           <w:rPr>
@@ -6427,7 +6436,7 @@
 </file>
 
 <file path=customXml/itemProps1.xml><?xml version="1.0" encoding="utf-8"?>
-<ds:datastoreItem xmlns:ds="http://schemas.openxmlformats.org/officeDocument/2006/customXml" ds:itemID="{37981A08-D6F1-4EFF-BBDA-E5BFD6B0A3BA}">
+<ds:datastoreItem xmlns:ds="http://schemas.openxmlformats.org/officeDocument/2006/customXml" ds:itemID="{7A8689BC-774C-4E07-9174-D9EB2A2375CA}">
   <ds:schemaRefs>
     <ds:schemaRef ds:uri="http://schemas.openxmlformats.org/officeDocument/2006/bibliography"/>
   </ds:schemaRefs>

</xml_diff>